<commit_message>
fixed restart log writing
</commit_message>
<xml_diff>
--- a/Surge_Part_Manual.docx
+++ b/Surge_Part_Manual.docx
@@ -37,12 +37,6 @@
             <w:insideH w:val="single" w:color="000000" w:sz="4" w:space="0"/>
             <w:insideV w:val="single" w:color="000000" w:sz="4" w:space="0"/>
           </w:tblBorders>
-          <w:tblCellMar>
-            <w:top w:w="0" w:type="dxa"/>
-            <w:left w:w="108" w:type="dxa"/>
-            <w:bottom w:w="0" w:type="dxa"/>
-            <w:right w:w="108" w:type="dxa"/>
-          </w:tblCellMar>
         </w:tblPrEx>
         <w:trPr>
           <w:trHeight w:val="3960" w:hRule="atLeast"/>
@@ -198,12 +192,6 @@
             <w:insideH w:val="single" w:color="000000" w:sz="4" w:space="0"/>
             <w:insideV w:val="single" w:color="000000" w:sz="4" w:space="0"/>
           </w:tblBorders>
-          <w:tblCellMar>
-            <w:top w:w="0" w:type="dxa"/>
-            <w:left w:w="108" w:type="dxa"/>
-            <w:bottom w:w="0" w:type="dxa"/>
-            <w:right w:w="108" w:type="dxa"/>
-          </w:tblCellMar>
         </w:tblPrEx>
         <w:trPr>
           <w:jc w:val="center"/>
@@ -417,12 +405,6 @@
             <w:insideH w:val="single" w:color="000000" w:sz="4" w:space="0"/>
             <w:insideV w:val="single" w:color="000000" w:sz="4" w:space="0"/>
           </w:tblBorders>
-          <w:tblCellMar>
-            <w:top w:w="0" w:type="dxa"/>
-            <w:left w:w="108" w:type="dxa"/>
-            <w:bottom w:w="0" w:type="dxa"/>
-            <w:right w:w="108" w:type="dxa"/>
-          </w:tblCellMar>
         </w:tblPrEx>
         <w:trPr>
           <w:jc w:val="center"/>
@@ -2980,8 +2962,17 @@
         <w:rPr>
           <w:rFonts w:ascii="Calibri" w:hAnsi="Calibri" w:eastAsia="Calibri" w:cs="Calibri"/>
         </w:rPr>
-        <w:t>plots a defined number of tracks on to a map and saves as png</w:t>
-      </w:r>
+        <w:t xml:space="preserve">plots a defined number of tracks on to a map and saves as </w:t>
+      </w:r>
+      <w:r>
+        <w:rPr>
+          <w:rFonts w:hint="default" w:eastAsia="Calibri" w:cs="Calibri"/>
+          <w:lang w:val="en"/>
+        </w:rPr>
+        <w:t>PNG</w:t>
+      </w:r>
+      <w:bookmarkStart w:id="34" w:name="_GoBack"/>
+      <w:bookmarkEnd w:id="34"/>
     </w:p>
     <w:p>
       <w:pPr>
@@ -6279,22 +6270,6 @@
         </w:rPr>
         <w:t>Once the container is successfully running, this worker watches it and checks its output for errors. It checks for container start, once it sees the container running it will monitor the time.step file for progress and print that progress to screen or log file. Once the container has stopped running, this worker will undertake the following checks to ensure the run was successful.</w:t>
       </w:r>
-    </w:p>
-    <w:p>
-      <w:pPr>
-        <w:rPr>
-          <w:rFonts w:ascii="Calibri" w:hAnsi="Calibri" w:eastAsia="Calibri" w:cs="Calibri"/>
-          <w:lang w:val="en"/>
-        </w:rPr>
-      </w:pPr>
-    </w:p>
-    <w:p>
-      <w:pPr>
-        <w:rPr>
-          <w:rFonts w:hint="default" w:ascii="Calibri" w:hAnsi="Calibri" w:eastAsia="Calibri" w:cs="Calibri"/>
-          <w:lang w:val="en"/>
-        </w:rPr>
-      </w:pPr>
     </w:p>
     <w:p>
       <w:pPr>
@@ -7086,12 +7061,6 @@
             <w:insideH w:val="single" w:color="000000" w:sz="4" w:space="0"/>
             <w:insideV w:val="single" w:color="000000" w:sz="4" w:space="0"/>
           </w:tblBorders>
-          <w:tblCellMar>
-            <w:top w:w="0" w:type="dxa"/>
-            <w:left w:w="108" w:type="dxa"/>
-            <w:bottom w:w="0" w:type="dxa"/>
-            <w:right w:w="108" w:type="dxa"/>
-          </w:tblCellMar>
         </w:tblPrEx>
         <w:tc>
           <w:tcPr>
@@ -7194,12 +7163,6 @@
             <w:insideH w:val="single" w:color="000000" w:sz="4" w:space="0"/>
             <w:insideV w:val="single" w:color="000000" w:sz="4" w:space="0"/>
           </w:tblBorders>
-          <w:tblCellMar>
-            <w:top w:w="0" w:type="dxa"/>
-            <w:left w:w="108" w:type="dxa"/>
-            <w:bottom w:w="0" w:type="dxa"/>
-            <w:right w:w="108" w:type="dxa"/>
-          </w:tblCellMar>
         </w:tblPrEx>
         <w:tc>
           <w:tcPr>
@@ -7296,12 +7259,6 @@
             <w:insideH w:val="single" w:color="000000" w:sz="4" w:space="0"/>
             <w:insideV w:val="single" w:color="000000" w:sz="4" w:space="0"/>
           </w:tblBorders>
-          <w:tblCellMar>
-            <w:top w:w="0" w:type="dxa"/>
-            <w:left w:w="108" w:type="dxa"/>
-            <w:bottom w:w="0" w:type="dxa"/>
-            <w:right w:w="108" w:type="dxa"/>
-          </w:tblCellMar>
         </w:tblPrEx>
         <w:tc>
           <w:tcPr>
@@ -7494,12 +7451,6 @@
             <w:insideH w:val="single" w:color="000000" w:sz="4" w:space="0"/>
             <w:insideV w:val="single" w:color="000000" w:sz="4" w:space="0"/>
           </w:tblBorders>
-          <w:tblCellMar>
-            <w:top w:w="0" w:type="dxa"/>
-            <w:left w:w="108" w:type="dxa"/>
-            <w:bottom w:w="0" w:type="dxa"/>
-            <w:right w:w="108" w:type="dxa"/>
-          </w:tblCellMar>
         </w:tblPrEx>
         <w:tc>
           <w:tcPr>
@@ -7605,12 +7556,6 @@
             <w:insideH w:val="single" w:color="000000" w:sz="4" w:space="0"/>
             <w:insideV w:val="single" w:color="000000" w:sz="4" w:space="0"/>
           </w:tblBorders>
-          <w:tblCellMar>
-            <w:top w:w="0" w:type="dxa"/>
-            <w:left w:w="108" w:type="dxa"/>
-            <w:bottom w:w="0" w:type="dxa"/>
-            <w:right w:w="108" w:type="dxa"/>
-          </w:tblCellMar>
         </w:tblPrEx>
         <w:tc>
           <w:tcPr>
@@ -7710,12 +7655,6 @@
             <w:insideH w:val="single" w:color="000000" w:sz="4" w:space="0"/>
             <w:insideV w:val="single" w:color="000000" w:sz="4" w:space="0"/>
           </w:tblBorders>
-          <w:tblCellMar>
-            <w:top w:w="0" w:type="dxa"/>
-            <w:left w:w="108" w:type="dxa"/>
-            <w:bottom w:w="0" w:type="dxa"/>
-            <w:right w:w="108" w:type="dxa"/>
-          </w:tblCellMar>
         </w:tblPrEx>
         <w:tc>
           <w:tcPr>
@@ -7815,12 +7754,6 @@
             <w:insideH w:val="single" w:color="000000" w:sz="4" w:space="0"/>
             <w:insideV w:val="single" w:color="000000" w:sz="4" w:space="0"/>
           </w:tblBorders>
-          <w:tblCellMar>
-            <w:top w:w="0" w:type="dxa"/>
-            <w:left w:w="108" w:type="dxa"/>
-            <w:bottom w:w="0" w:type="dxa"/>
-            <w:right w:w="108" w:type="dxa"/>
-          </w:tblCellMar>
         </w:tblPrEx>
         <w:tc>
           <w:tcPr>
@@ -8159,6 +8092,14 @@
     </w:p>
     <w:p>
       <w:pPr>
+        <w:rPr>
+          <w:rFonts w:hint="default" w:ascii="Calibri" w:hAnsi="Calibri" w:cs="Calibri"/>
+          <w:lang w:val="en"/>
+        </w:rPr>
+      </w:pPr>
+    </w:p>
+    <w:p>
+      <w:pPr>
         <w:pStyle w:val="2"/>
         <w:bidi w:val="0"/>
         <w:rPr>
@@ -8679,6 +8620,12 @@
           <w:lang w:val="en"/>
         </w:rPr>
         <w:tab/>
+      </w:r>
+      <w:r>
+        <w:rPr>
+          <w:rFonts w:hint="default" w:ascii="Calibri" w:hAnsi="Calibri" w:eastAsia="Calibri" w:cs="Calibri"/>
+          <w:lang w:val="en"/>
+        </w:rPr>
         <w:t>implemented)</w:t>
       </w:r>
     </w:p>
@@ -9237,8 +9184,6 @@
           <w:lang w:val="en"/>
         </w:rPr>
       </w:pPr>
-      <w:bookmarkStart w:id="34" w:name="_GoBack"/>
-      <w:bookmarkEnd w:id="34"/>
     </w:p>
     <w:p>
       <w:pPr>
@@ -11703,6 +11648,7 @@
   <w:style w:type="character" w:customStyle="1" w:styleId="70">
     <w:name w:val="Heading 5 Char"/>
     <w:basedOn w:val="12"/>
+    <w:qFormat/>
     <w:uiPriority w:val="0"/>
     <w:rPr>
       <w:rFonts w:cs="Times New Roman"/>

</xml_diff>

<commit_message>
updated environment yml file and manual
</commit_message>
<xml_diff>
--- a/Surge_Part_Manual.docx
+++ b/Surge_Part_Manual.docx
@@ -310,12 +310,6 @@
             <w:insideH w:val="single" w:color="000000" w:sz="4" w:space="0"/>
             <w:insideV w:val="single" w:color="000000" w:sz="4" w:space="0"/>
           </w:tblBorders>
-          <w:tblCellMar>
-            <w:top w:w="0" w:type="dxa"/>
-            <w:left w:w="108" w:type="dxa"/>
-            <w:bottom w:w="0" w:type="dxa"/>
-            <w:right w:w="108" w:type="dxa"/>
-          </w:tblCellMar>
         </w:tblPrEx>
         <w:trPr>
           <w:trHeight w:val="864" w:hRule="atLeast"/>
@@ -556,7 +550,7 @@
           <w:rFonts w:ascii="Calibri" w:hAnsi="Calibri" w:eastAsia="Calibri" w:cs="Calibri"/>
         </w:rPr>
       </w:pPr>
-      <w:bookmarkStart w:id="0" w:name="_Toc311124090"/>
+      <w:bookmarkStart w:id="0" w:name="_Toc1434010465"/>
       <w:r>
         <w:rPr>
           <w:rFonts w:ascii="Calibri" w:hAnsi="Calibri" w:eastAsia="Calibri" w:cs="Calibri"/>
@@ -608,7 +602,7 @@
         <w:rPr>
           <w:rFonts w:ascii="Calibri" w:hAnsi="Calibri" w:eastAsia="Calibri" w:cs="Calibri"/>
         </w:rPr>
-        <w:instrText xml:space="preserve"> HYPERLINK \l _Toc311124090 </w:instrText>
+        <w:instrText xml:space="preserve"> HYPERLINK \l _Toc1434010465 </w:instrText>
       </w:r>
       <w:r>
         <w:rPr>
@@ -629,7 +623,7 @@
         <w:fldChar w:fldCharType="begin"/>
       </w:r>
       <w:r>
-        <w:instrText xml:space="preserve"> PAGEREF _Toc311124090 </w:instrText>
+        <w:instrText xml:space="preserve"> PAGEREF _Toc1434010465 </w:instrText>
       </w:r>
       <w:r>
         <w:fldChar w:fldCharType="separate"/>
@@ -665,7 +659,7 @@
         <w:rPr>
           <w:rFonts w:ascii="Calibri" w:hAnsi="Calibri" w:eastAsia="Calibri" w:cs="Calibri"/>
         </w:rPr>
-        <w:instrText xml:space="preserve"> HYPERLINK \l _Toc972449605 </w:instrText>
+        <w:instrText xml:space="preserve"> HYPERLINK \l _Toc1074679914 </w:instrText>
       </w:r>
       <w:r>
         <w:rPr>
@@ -687,7 +681,7 @@
         <w:fldChar w:fldCharType="begin"/>
       </w:r>
       <w:r>
-        <w:instrText xml:space="preserve"> PAGEREF _Toc972449605 </w:instrText>
+        <w:instrText xml:space="preserve"> PAGEREF _Toc1074679914 </w:instrText>
       </w:r>
       <w:r>
         <w:fldChar w:fldCharType="separate"/>
@@ -723,7 +717,7 @@
         <w:rPr>
           <w:rFonts w:ascii="Calibri" w:hAnsi="Calibri" w:eastAsia="Calibri" w:cs="Calibri"/>
         </w:rPr>
-        <w:instrText xml:space="preserve"> HYPERLINK \l _Toc1922122990 </w:instrText>
+        <w:instrText xml:space="preserve"> HYPERLINK \l _Toc263617820 </w:instrText>
       </w:r>
       <w:r>
         <w:rPr>
@@ -744,7 +738,7 @@
         <w:fldChar w:fldCharType="begin"/>
       </w:r>
       <w:r>
-        <w:instrText xml:space="preserve"> PAGEREF _Toc1922122990 </w:instrText>
+        <w:instrText xml:space="preserve"> PAGEREF _Toc263617820 </w:instrText>
       </w:r>
       <w:r>
         <w:fldChar w:fldCharType="separate"/>
@@ -780,7 +774,7 @@
         <w:rPr>
           <w:rFonts w:ascii="Calibri" w:hAnsi="Calibri" w:eastAsia="Calibri" w:cs="Calibri"/>
         </w:rPr>
-        <w:instrText xml:space="preserve"> HYPERLINK \l _Toc701813071 </w:instrText>
+        <w:instrText xml:space="preserve"> HYPERLINK \l _Toc152359686 </w:instrText>
       </w:r>
       <w:r>
         <w:rPr>
@@ -801,7 +795,7 @@
         <w:fldChar w:fldCharType="begin"/>
       </w:r>
       <w:r>
-        <w:instrText xml:space="preserve"> PAGEREF _Toc701813071 </w:instrText>
+        <w:instrText xml:space="preserve"> PAGEREF _Toc152359686 </w:instrText>
       </w:r>
       <w:r>
         <w:fldChar w:fldCharType="separate"/>
@@ -837,7 +831,7 @@
         <w:rPr>
           <w:rFonts w:ascii="Calibri" w:hAnsi="Calibri" w:eastAsia="Calibri" w:cs="Calibri"/>
         </w:rPr>
-        <w:instrText xml:space="preserve"> HYPERLINK \l _Toc90995617 </w:instrText>
+        <w:instrText xml:space="preserve"> HYPERLINK \l _Toc590506608 </w:instrText>
       </w:r>
       <w:r>
         <w:rPr>
@@ -858,7 +852,7 @@
         <w:fldChar w:fldCharType="begin"/>
       </w:r>
       <w:r>
-        <w:instrText xml:space="preserve"> PAGEREF _Toc90995617 </w:instrText>
+        <w:instrText xml:space="preserve"> PAGEREF _Toc590506608 </w:instrText>
       </w:r>
       <w:r>
         <w:fldChar w:fldCharType="separate"/>
@@ -894,7 +888,7 @@
         <w:rPr>
           <w:rFonts w:ascii="Calibri" w:hAnsi="Calibri" w:eastAsia="Calibri" w:cs="Calibri"/>
         </w:rPr>
-        <w:instrText xml:space="preserve"> HYPERLINK \l _Toc1838211455 </w:instrText>
+        <w:instrText xml:space="preserve"> HYPERLINK \l _Toc2077466575 </w:instrText>
       </w:r>
       <w:r>
         <w:rPr>
@@ -916,7 +910,7 @@
         <w:fldChar w:fldCharType="begin"/>
       </w:r>
       <w:r>
-        <w:instrText xml:space="preserve"> PAGEREF _Toc1838211455 </w:instrText>
+        <w:instrText xml:space="preserve"> PAGEREF _Toc2077466575 </w:instrText>
       </w:r>
       <w:r>
         <w:fldChar w:fldCharType="separate"/>
@@ -952,7 +946,7 @@
         <w:rPr>
           <w:rFonts w:ascii="Calibri" w:hAnsi="Calibri" w:eastAsia="Calibri" w:cs="Calibri"/>
         </w:rPr>
-        <w:instrText xml:space="preserve"> HYPERLINK \l _Toc1100673327 </w:instrText>
+        <w:instrText xml:space="preserve"> HYPERLINK \l _Toc1516398979 </w:instrText>
       </w:r>
       <w:r>
         <w:rPr>
@@ -974,7 +968,7 @@
         <w:fldChar w:fldCharType="begin"/>
       </w:r>
       <w:r>
-        <w:instrText xml:space="preserve"> PAGEREF _Toc1100673327 </w:instrText>
+        <w:instrText xml:space="preserve"> PAGEREF _Toc1516398979 </w:instrText>
       </w:r>
       <w:r>
         <w:fldChar w:fldCharType="separate"/>
@@ -1010,7 +1004,7 @@
         <w:rPr>
           <w:rFonts w:ascii="Calibri" w:hAnsi="Calibri" w:eastAsia="Calibri" w:cs="Calibri"/>
         </w:rPr>
-        <w:instrText xml:space="preserve"> HYPERLINK \l _Toc426595348 </w:instrText>
+        <w:instrText xml:space="preserve"> HYPERLINK \l _Toc952702497 </w:instrText>
       </w:r>
       <w:r>
         <w:rPr>
@@ -1032,7 +1026,7 @@
         <w:fldChar w:fldCharType="begin"/>
       </w:r>
       <w:r>
-        <w:instrText xml:space="preserve"> PAGEREF _Toc426595348 </w:instrText>
+        <w:instrText xml:space="preserve"> PAGEREF _Toc952702497 </w:instrText>
       </w:r>
       <w:r>
         <w:fldChar w:fldCharType="separate"/>
@@ -1068,7 +1062,7 @@
         <w:rPr>
           <w:rFonts w:ascii="Calibri" w:hAnsi="Calibri" w:eastAsia="Calibri" w:cs="Calibri"/>
         </w:rPr>
-        <w:instrText xml:space="preserve"> HYPERLINK \l _Toc1794220332 </w:instrText>
+        <w:instrText xml:space="preserve"> HYPERLINK \l _Toc762595214 </w:instrText>
       </w:r>
       <w:r>
         <w:rPr>
@@ -1090,7 +1084,7 @@
         <w:fldChar w:fldCharType="begin"/>
       </w:r>
       <w:r>
-        <w:instrText xml:space="preserve"> PAGEREF _Toc1794220332 </w:instrText>
+        <w:instrText xml:space="preserve"> PAGEREF _Toc762595214 </w:instrText>
       </w:r>
       <w:r>
         <w:fldChar w:fldCharType="separate"/>
@@ -1126,7 +1120,7 @@
         <w:rPr>
           <w:rFonts w:ascii="Calibri" w:hAnsi="Calibri" w:eastAsia="Calibri" w:cs="Calibri"/>
         </w:rPr>
-        <w:instrText xml:space="preserve"> HYPERLINK \l _Toc1041446400 </w:instrText>
+        <w:instrText xml:space="preserve"> HYPERLINK \l _Toc230443489 </w:instrText>
       </w:r>
       <w:r>
         <w:rPr>
@@ -1147,7 +1141,7 @@
         <w:fldChar w:fldCharType="begin"/>
       </w:r>
       <w:r>
-        <w:instrText xml:space="preserve"> PAGEREF _Toc1041446400 </w:instrText>
+        <w:instrText xml:space="preserve"> PAGEREF _Toc230443489 </w:instrText>
       </w:r>
       <w:r>
         <w:fldChar w:fldCharType="separate"/>
@@ -1183,7 +1177,7 @@
         <w:rPr>
           <w:rFonts w:ascii="Calibri" w:hAnsi="Calibri" w:eastAsia="Calibri" w:cs="Calibri"/>
         </w:rPr>
-        <w:instrText xml:space="preserve"> HYPERLINK \l _Toc738307883 </w:instrText>
+        <w:instrText xml:space="preserve"> HYPERLINK \l _Toc778656433 </w:instrText>
       </w:r>
       <w:r>
         <w:rPr>
@@ -1205,13 +1199,13 @@
         <w:fldChar w:fldCharType="begin"/>
       </w:r>
       <w:r>
-        <w:instrText xml:space="preserve"> PAGEREF _Toc738307883 </w:instrText>
+        <w:instrText xml:space="preserve"> PAGEREF _Toc778656433 </w:instrText>
       </w:r>
       <w:r>
         <w:fldChar w:fldCharType="separate"/>
       </w:r>
       <w:r>
-        <w:t>7</w:t>
+        <w:t>8</w:t>
       </w:r>
       <w:r>
         <w:fldChar w:fldCharType="end"/>
@@ -1241,7 +1235,7 @@
         <w:rPr>
           <w:rFonts w:ascii="Calibri" w:hAnsi="Calibri" w:eastAsia="Calibri" w:cs="Calibri"/>
         </w:rPr>
-        <w:instrText xml:space="preserve"> HYPERLINK \l _Toc1162375575 </w:instrText>
+        <w:instrText xml:space="preserve"> HYPERLINK \l _Toc646118741 </w:instrText>
       </w:r>
       <w:r>
         <w:rPr>
@@ -1275,7 +1269,7 @@
         <w:fldChar w:fldCharType="begin"/>
       </w:r>
       <w:r>
-        <w:instrText xml:space="preserve"> PAGEREF _Toc1162375575 </w:instrText>
+        <w:instrText xml:space="preserve"> PAGEREF _Toc646118741 </w:instrText>
       </w:r>
       <w:r>
         <w:fldChar w:fldCharType="separate"/>
@@ -1311,7 +1305,7 @@
         <w:rPr>
           <w:rFonts w:ascii="Calibri" w:hAnsi="Calibri" w:eastAsia="Calibri" w:cs="Calibri"/>
         </w:rPr>
-        <w:instrText xml:space="preserve"> HYPERLINK \l _Toc1574187334 </w:instrText>
+        <w:instrText xml:space="preserve"> HYPERLINK \l _Toc1031943271 </w:instrText>
       </w:r>
       <w:r>
         <w:rPr>
@@ -1345,7 +1339,7 @@
         <w:fldChar w:fldCharType="begin"/>
       </w:r>
       <w:r>
-        <w:instrText xml:space="preserve"> PAGEREF _Toc1574187334 </w:instrText>
+        <w:instrText xml:space="preserve"> PAGEREF _Toc1031943271 </w:instrText>
       </w:r>
       <w:r>
         <w:fldChar w:fldCharType="separate"/>
@@ -1381,7 +1375,7 @@
         <w:rPr>
           <w:rFonts w:ascii="Calibri" w:hAnsi="Calibri" w:eastAsia="Calibri" w:cs="Calibri"/>
         </w:rPr>
-        <w:instrText xml:space="preserve"> HYPERLINK \l _Toc2012087134 </w:instrText>
+        <w:instrText xml:space="preserve"> HYPERLINK \l _Toc842427609 </w:instrText>
       </w:r>
       <w:r>
         <w:rPr>
@@ -1402,13 +1396,13 @@
         <w:fldChar w:fldCharType="begin"/>
       </w:r>
       <w:r>
-        <w:instrText xml:space="preserve"> PAGEREF _Toc2012087134 </w:instrText>
+        <w:instrText xml:space="preserve"> PAGEREF _Toc842427609 </w:instrText>
       </w:r>
       <w:r>
         <w:fldChar w:fldCharType="separate"/>
       </w:r>
       <w:r>
-        <w:t>8</w:t>
+        <w:t>9</w:t>
       </w:r>
       <w:r>
         <w:fldChar w:fldCharType="end"/>
@@ -1438,7 +1432,7 @@
         <w:rPr>
           <w:rFonts w:ascii="Calibri" w:hAnsi="Calibri" w:eastAsia="Calibri" w:cs="Calibri"/>
         </w:rPr>
-        <w:instrText xml:space="preserve"> HYPERLINK \l _Toc780944987 </w:instrText>
+        <w:instrText xml:space="preserve"> HYPERLINK \l _Toc1027550941 </w:instrText>
       </w:r>
       <w:r>
         <w:rPr>
@@ -1459,13 +1453,13 @@
         <w:fldChar w:fldCharType="begin"/>
       </w:r>
       <w:r>
-        <w:instrText xml:space="preserve"> PAGEREF _Toc780944987 </w:instrText>
+        <w:instrText xml:space="preserve"> PAGEREF _Toc1027550941 </w:instrText>
       </w:r>
       <w:r>
         <w:fldChar w:fldCharType="separate"/>
       </w:r>
       <w:r>
-        <w:t>8</w:t>
+        <w:t>9</w:t>
       </w:r>
       <w:r>
         <w:fldChar w:fldCharType="end"/>
@@ -1495,7 +1489,7 @@
         <w:rPr>
           <w:rFonts w:ascii="Calibri" w:hAnsi="Calibri" w:eastAsia="Calibri" w:cs="Calibri"/>
         </w:rPr>
-        <w:instrText xml:space="preserve"> HYPERLINK \l _Toc1482492375 </w:instrText>
+        <w:instrText xml:space="preserve"> HYPERLINK \l _Toc834187854 </w:instrText>
       </w:r>
       <w:r>
         <w:rPr>
@@ -1516,7 +1510,7 @@
         <w:fldChar w:fldCharType="begin"/>
       </w:r>
       <w:r>
-        <w:instrText xml:space="preserve"> PAGEREF _Toc1482492375 </w:instrText>
+        <w:instrText xml:space="preserve"> PAGEREF _Toc834187854 </w:instrText>
       </w:r>
       <w:r>
         <w:fldChar w:fldCharType="separate"/>
@@ -1552,7 +1546,7 @@
         <w:rPr>
           <w:rFonts w:ascii="Calibri" w:hAnsi="Calibri" w:eastAsia="Calibri" w:cs="Calibri"/>
         </w:rPr>
-        <w:instrText xml:space="preserve"> HYPERLINK \l _Toc1055914333 </w:instrText>
+        <w:instrText xml:space="preserve"> HYPERLINK \l _Toc132549307 </w:instrText>
       </w:r>
       <w:r>
         <w:rPr>
@@ -1573,7 +1567,7 @@
         <w:fldChar w:fldCharType="begin"/>
       </w:r>
       <w:r>
-        <w:instrText xml:space="preserve"> PAGEREF _Toc1055914333 </w:instrText>
+        <w:instrText xml:space="preserve"> PAGEREF _Toc132549307 </w:instrText>
       </w:r>
       <w:r>
         <w:fldChar w:fldCharType="separate"/>
@@ -1609,7 +1603,7 @@
         <w:rPr>
           <w:rFonts w:ascii="Calibri" w:hAnsi="Calibri" w:eastAsia="Calibri" w:cs="Calibri"/>
         </w:rPr>
-        <w:instrText xml:space="preserve"> HYPERLINK \l _Toc1279704301 </w:instrText>
+        <w:instrText xml:space="preserve"> HYPERLINK \l _Toc744023052 </w:instrText>
       </w:r>
       <w:r>
         <w:rPr>
@@ -1630,13 +1624,13 @@
         <w:fldChar w:fldCharType="begin"/>
       </w:r>
       <w:r>
-        <w:instrText xml:space="preserve"> PAGEREF _Toc1279704301 </w:instrText>
+        <w:instrText xml:space="preserve"> PAGEREF _Toc744023052 </w:instrText>
       </w:r>
       <w:r>
         <w:fldChar w:fldCharType="separate"/>
       </w:r>
       <w:r>
-        <w:t>9</w:t>
+        <w:t>10</w:t>
       </w:r>
       <w:r>
         <w:fldChar w:fldCharType="end"/>
@@ -1666,7 +1660,7 @@
         <w:rPr>
           <w:rFonts w:ascii="Calibri" w:hAnsi="Calibri" w:eastAsia="Calibri" w:cs="Calibri"/>
         </w:rPr>
-        <w:instrText xml:space="preserve"> HYPERLINK \l _Toc948847762 </w:instrText>
+        <w:instrText xml:space="preserve"> HYPERLINK \l _Toc1878273250 </w:instrText>
       </w:r>
       <w:r>
         <w:rPr>
@@ -1687,13 +1681,13 @@
         <w:fldChar w:fldCharType="begin"/>
       </w:r>
       <w:r>
-        <w:instrText xml:space="preserve"> PAGEREF _Toc948847762 </w:instrText>
+        <w:instrText xml:space="preserve"> PAGEREF _Toc1878273250 </w:instrText>
       </w:r>
       <w:r>
         <w:fldChar w:fldCharType="separate"/>
       </w:r>
       <w:r>
-        <w:t>9</w:t>
+        <w:t>10</w:t>
       </w:r>
       <w:r>
         <w:fldChar w:fldCharType="end"/>
@@ -1723,7 +1717,7 @@
         <w:rPr>
           <w:rFonts w:ascii="Calibri" w:hAnsi="Calibri" w:eastAsia="Calibri" w:cs="Calibri"/>
         </w:rPr>
-        <w:instrText xml:space="preserve"> HYPERLINK \l _Toc1416681562 </w:instrText>
+        <w:instrText xml:space="preserve"> HYPERLINK \l _Toc312032748 </w:instrText>
       </w:r>
       <w:r>
         <w:rPr>
@@ -1744,7 +1738,7 @@
         <w:fldChar w:fldCharType="begin"/>
       </w:r>
       <w:r>
-        <w:instrText xml:space="preserve"> PAGEREF _Toc1416681562 </w:instrText>
+        <w:instrText xml:space="preserve"> PAGEREF _Toc312032748 </w:instrText>
       </w:r>
       <w:r>
         <w:fldChar w:fldCharType="separate"/>
@@ -1780,7 +1774,7 @@
         <w:rPr>
           <w:rFonts w:ascii="Calibri" w:hAnsi="Calibri" w:eastAsia="Calibri" w:cs="Calibri"/>
         </w:rPr>
-        <w:instrText xml:space="preserve"> HYPERLINK \l _Toc237673811 </w:instrText>
+        <w:instrText xml:space="preserve"> HYPERLINK \l _Toc1731303206 </w:instrText>
       </w:r>
       <w:r>
         <w:rPr>
@@ -1802,7 +1796,7 @@
         <w:fldChar w:fldCharType="begin"/>
       </w:r>
       <w:r>
-        <w:instrText xml:space="preserve"> PAGEREF _Toc237673811 </w:instrText>
+        <w:instrText xml:space="preserve"> PAGEREF _Toc1731303206 </w:instrText>
       </w:r>
       <w:r>
         <w:fldChar w:fldCharType="separate"/>
@@ -1838,7 +1832,7 @@
         <w:rPr>
           <w:rFonts w:ascii="Calibri" w:hAnsi="Calibri" w:eastAsia="Calibri" w:cs="Calibri"/>
         </w:rPr>
-        <w:instrText xml:space="preserve"> HYPERLINK \l _Toc300386316 </w:instrText>
+        <w:instrText xml:space="preserve"> HYPERLINK \l _Toc2076445461 </w:instrText>
       </w:r>
       <w:r>
         <w:rPr>
@@ -1860,7 +1854,7 @@
         <w:fldChar w:fldCharType="begin"/>
       </w:r>
       <w:r>
-        <w:instrText xml:space="preserve"> PAGEREF _Toc300386316 </w:instrText>
+        <w:instrText xml:space="preserve"> PAGEREF _Toc2076445461 </w:instrText>
       </w:r>
       <w:r>
         <w:fldChar w:fldCharType="separate"/>
@@ -1896,7 +1890,7 @@
         <w:rPr>
           <w:rFonts w:ascii="Calibri" w:hAnsi="Calibri" w:eastAsia="Calibri" w:cs="Calibri"/>
         </w:rPr>
-        <w:instrText xml:space="preserve"> HYPERLINK \l _Toc378088139 </w:instrText>
+        <w:instrText xml:space="preserve"> HYPERLINK \l _Toc2061029117 </w:instrText>
       </w:r>
       <w:r>
         <w:rPr>
@@ -1924,7 +1918,7 @@
         <w:fldChar w:fldCharType="begin"/>
       </w:r>
       <w:r>
-        <w:instrText xml:space="preserve"> PAGEREF _Toc378088139 </w:instrText>
+        <w:instrText xml:space="preserve"> PAGEREF _Toc2061029117 </w:instrText>
       </w:r>
       <w:r>
         <w:fldChar w:fldCharType="separate"/>
@@ -1960,7 +1954,7 @@
         <w:rPr>
           <w:rFonts w:ascii="Calibri" w:hAnsi="Calibri" w:eastAsia="Calibri" w:cs="Calibri"/>
         </w:rPr>
-        <w:instrText xml:space="preserve"> HYPERLINK \l _Toc50402020 </w:instrText>
+        <w:instrText xml:space="preserve"> HYPERLINK \l _Toc1906155852 </w:instrText>
       </w:r>
       <w:r>
         <w:rPr>
@@ -1982,13 +1976,13 @@
         <w:fldChar w:fldCharType="begin"/>
       </w:r>
       <w:r>
-        <w:instrText xml:space="preserve"> PAGEREF _Toc50402020 </w:instrText>
+        <w:instrText xml:space="preserve"> PAGEREF _Toc1906155852 </w:instrText>
       </w:r>
       <w:r>
         <w:fldChar w:fldCharType="separate"/>
       </w:r>
       <w:r>
-        <w:t>10</w:t>
+        <w:t>11</w:t>
       </w:r>
       <w:r>
         <w:fldChar w:fldCharType="end"/>
@@ -2018,7 +2012,7 @@
         <w:rPr>
           <w:rFonts w:ascii="Calibri" w:hAnsi="Calibri" w:eastAsia="Calibri" w:cs="Calibri"/>
         </w:rPr>
-        <w:instrText xml:space="preserve"> HYPERLINK \l _Toc496950002 </w:instrText>
+        <w:instrText xml:space="preserve"> HYPERLINK \l _Toc1730657078 </w:instrText>
       </w:r>
       <w:r>
         <w:rPr>
@@ -2040,7 +2034,7 @@
         <w:fldChar w:fldCharType="begin"/>
       </w:r>
       <w:r>
-        <w:instrText xml:space="preserve"> PAGEREF _Toc496950002 </w:instrText>
+        <w:instrText xml:space="preserve"> PAGEREF _Toc1730657078 </w:instrText>
       </w:r>
       <w:r>
         <w:fldChar w:fldCharType="separate"/>
@@ -2076,7 +2070,7 @@
         <w:rPr>
           <w:rFonts w:ascii="Calibri" w:hAnsi="Calibri" w:eastAsia="Calibri" w:cs="Calibri"/>
         </w:rPr>
-        <w:instrText xml:space="preserve"> HYPERLINK \l _Toc121016889 </w:instrText>
+        <w:instrText xml:space="preserve"> HYPERLINK \l _Toc2132182650 </w:instrText>
       </w:r>
       <w:r>
         <w:rPr>
@@ -2104,7 +2098,7 @@
         <w:fldChar w:fldCharType="begin"/>
       </w:r>
       <w:r>
-        <w:instrText xml:space="preserve"> PAGEREF _Toc121016889 </w:instrText>
+        <w:instrText xml:space="preserve"> PAGEREF _Toc2132182650 </w:instrText>
       </w:r>
       <w:r>
         <w:fldChar w:fldCharType="separate"/>
@@ -2140,7 +2134,7 @@
         <w:rPr>
           <w:rFonts w:ascii="Calibri" w:hAnsi="Calibri" w:eastAsia="Calibri" w:cs="Calibri"/>
         </w:rPr>
-        <w:instrText xml:space="preserve"> HYPERLINK \l _Toc1307962135 </w:instrText>
+        <w:instrText xml:space="preserve"> HYPERLINK \l _Toc1610217643 </w:instrText>
       </w:r>
       <w:r>
         <w:rPr>
@@ -2161,13 +2155,13 @@
         <w:fldChar w:fldCharType="begin"/>
       </w:r>
       <w:r>
-        <w:instrText xml:space="preserve"> PAGEREF _Toc1307962135 </w:instrText>
+        <w:instrText xml:space="preserve"> PAGEREF _Toc1610217643 </w:instrText>
       </w:r>
       <w:r>
         <w:fldChar w:fldCharType="separate"/>
       </w:r>
       <w:r>
-        <w:t>11</w:t>
+        <w:t>12</w:t>
       </w:r>
       <w:r>
         <w:fldChar w:fldCharType="end"/>
@@ -2197,7 +2191,7 @@
         <w:rPr>
           <w:rFonts w:ascii="Calibri" w:hAnsi="Calibri" w:eastAsia="Calibri" w:cs="Calibri"/>
         </w:rPr>
-        <w:instrText xml:space="preserve"> HYPERLINK \l _Toc2115006070 </w:instrText>
+        <w:instrText xml:space="preserve"> HYPERLINK \l _Toc1611223711 </w:instrText>
       </w:r>
       <w:r>
         <w:rPr>
@@ -2219,7 +2213,7 @@
         <w:fldChar w:fldCharType="begin"/>
       </w:r>
       <w:r>
-        <w:instrText xml:space="preserve"> PAGEREF _Toc2115006070 </w:instrText>
+        <w:instrText xml:space="preserve"> PAGEREF _Toc1611223711 </w:instrText>
       </w:r>
       <w:r>
         <w:fldChar w:fldCharType="separate"/>
@@ -2255,7 +2249,7 @@
         <w:rPr>
           <w:rFonts w:ascii="Calibri" w:hAnsi="Calibri" w:eastAsia="Calibri" w:cs="Calibri"/>
         </w:rPr>
-        <w:instrText xml:space="preserve"> HYPERLINK \l _Toc1393835749 </w:instrText>
+        <w:instrText xml:space="preserve"> HYPERLINK \l _Toc1000159760 </w:instrText>
       </w:r>
       <w:r>
         <w:rPr>
@@ -2277,7 +2271,7 @@
         <w:fldChar w:fldCharType="begin"/>
       </w:r>
       <w:r>
-        <w:instrText xml:space="preserve"> PAGEREF _Toc1393835749 </w:instrText>
+        <w:instrText xml:space="preserve"> PAGEREF _Toc1000159760 </w:instrText>
       </w:r>
       <w:r>
         <w:fldChar w:fldCharType="separate"/>
@@ -2313,7 +2307,7 @@
         <w:rPr>
           <w:rFonts w:ascii="Calibri" w:hAnsi="Calibri" w:eastAsia="Calibri" w:cs="Calibri"/>
         </w:rPr>
-        <w:instrText xml:space="preserve"> HYPERLINK \l _Toc467887047 </w:instrText>
+        <w:instrText xml:space="preserve"> HYPERLINK \l _Toc1874560139 </w:instrText>
       </w:r>
       <w:r>
         <w:rPr>
@@ -2335,7 +2329,7 @@
         <w:fldChar w:fldCharType="begin"/>
       </w:r>
       <w:r>
-        <w:instrText xml:space="preserve"> PAGEREF _Toc467887047 </w:instrText>
+        <w:instrText xml:space="preserve"> PAGEREF _Toc1874560139 </w:instrText>
       </w:r>
       <w:r>
         <w:fldChar w:fldCharType="separate"/>
@@ -2371,7 +2365,7 @@
         <w:rPr>
           <w:rFonts w:ascii="Calibri" w:hAnsi="Calibri" w:eastAsia="Calibri" w:cs="Calibri"/>
         </w:rPr>
-        <w:instrText xml:space="preserve"> HYPERLINK \l _Toc1296162808 </w:instrText>
+        <w:instrText xml:space="preserve"> HYPERLINK \l _Toc709542932 </w:instrText>
       </w:r>
       <w:r>
         <w:rPr>
@@ -2399,7 +2393,7 @@
         <w:fldChar w:fldCharType="begin"/>
       </w:r>
       <w:r>
-        <w:instrText xml:space="preserve"> PAGEREF _Toc1296162808 </w:instrText>
+        <w:instrText xml:space="preserve"> PAGEREF _Toc709542932 </w:instrText>
       </w:r>
       <w:r>
         <w:fldChar w:fldCharType="separate"/>
@@ -2435,7 +2429,7 @@
         <w:rPr>
           <w:rFonts w:ascii="Calibri" w:hAnsi="Calibri" w:eastAsia="Calibri" w:cs="Calibri"/>
         </w:rPr>
-        <w:instrText xml:space="preserve"> HYPERLINK \l _Toc1704959839 </w:instrText>
+        <w:instrText xml:space="preserve"> HYPERLINK \l _Toc286686577 </w:instrText>
       </w:r>
       <w:r>
         <w:rPr>
@@ -2463,7 +2457,7 @@
         <w:fldChar w:fldCharType="begin"/>
       </w:r>
       <w:r>
-        <w:instrText xml:space="preserve"> PAGEREF _Toc1704959839 </w:instrText>
+        <w:instrText xml:space="preserve"> PAGEREF _Toc286686577 </w:instrText>
       </w:r>
       <w:r>
         <w:fldChar w:fldCharType="separate"/>
@@ -2499,7 +2493,7 @@
         <w:rPr>
           <w:rFonts w:ascii="Calibri" w:hAnsi="Calibri" w:eastAsia="Calibri" w:cs="Calibri"/>
         </w:rPr>
-        <w:instrText xml:space="preserve"> HYPERLINK \l _Toc1440336652 </w:instrText>
+        <w:instrText xml:space="preserve"> HYPERLINK \l _Toc801756405 </w:instrText>
       </w:r>
       <w:r>
         <w:rPr>
@@ -2521,7 +2515,7 @@
         <w:fldChar w:fldCharType="begin"/>
       </w:r>
       <w:r>
-        <w:instrText xml:space="preserve"> PAGEREF _Toc1440336652 </w:instrText>
+        <w:instrText xml:space="preserve"> PAGEREF _Toc801756405 </w:instrText>
       </w:r>
       <w:r>
         <w:fldChar w:fldCharType="separate"/>
@@ -2557,7 +2551,7 @@
         <w:rPr>
           <w:rFonts w:ascii="Calibri" w:hAnsi="Calibri" w:eastAsia="Calibri" w:cs="Calibri"/>
         </w:rPr>
-        <w:instrText xml:space="preserve"> HYPERLINK \l _Toc1070802150 </w:instrText>
+        <w:instrText xml:space="preserve"> HYPERLINK \l _Toc973160753 </w:instrText>
       </w:r>
       <w:r>
         <w:rPr>
@@ -2579,13 +2573,13 @@
         <w:fldChar w:fldCharType="begin"/>
       </w:r>
       <w:r>
-        <w:instrText xml:space="preserve"> PAGEREF _Toc1070802150 </w:instrText>
+        <w:instrText xml:space="preserve"> PAGEREF _Toc973160753 </w:instrText>
       </w:r>
       <w:r>
         <w:fldChar w:fldCharType="separate"/>
       </w:r>
       <w:r>
-        <w:t>13</w:t>
+        <w:t>14</w:t>
       </w:r>
       <w:r>
         <w:fldChar w:fldCharType="end"/>
@@ -2635,7 +2629,7 @@
           <w:lang w:val="en"/>
         </w:rPr>
       </w:pPr>
-      <w:bookmarkStart w:id="1" w:name="_Toc972449605"/>
+      <w:bookmarkStart w:id="1" w:name="_Toc1074679914"/>
       <w:r>
         <w:rPr>
           <w:rFonts w:hint="default" w:ascii="Calibri" w:hAnsi="Calibri" w:cs="Calibri"/>
@@ -2660,7 +2654,7 @@
           <w:rFonts w:ascii="Calibri" w:hAnsi="Calibri" w:eastAsia="Calibri" w:cs="Calibri"/>
         </w:rPr>
       </w:pPr>
-      <w:bookmarkStart w:id="2" w:name="_Toc1922122990"/>
+      <w:bookmarkStart w:id="2" w:name="_Toc263617820"/>
       <w:r>
         <w:rPr>
           <w:rFonts w:ascii="Calibri" w:hAnsi="Calibri" w:eastAsia="Calibri" w:cs="Calibri"/>
@@ -2740,9 +2734,10 @@
       </w:pPr>
       <w:r>
         <w:rPr>
-          <w:rFonts w:ascii="Calibri" w:hAnsi="Calibri" w:eastAsia="Calibri" w:cs="Calibri"/>
-        </w:rPr>
-        <w:t>python script workers to undertake specific tasks</w:t>
+          <w:rFonts w:hint="default" w:eastAsia="Calibri" w:cs="Calibri"/>
+          <w:lang w:val="en"/>
+        </w:rPr>
+        <w:t>particle tracking python module</w:t>
       </w:r>
     </w:p>
     <w:p>
@@ -2758,6 +2753,43 @@
       </w:pPr>
       <w:r>
         <w:rPr>
+          <w:rFonts w:hint="default" w:eastAsia="Calibri" w:cs="Calibri"/>
+          <w:lang w:val="en"/>
+        </w:rPr>
+        <w:t>Sargassum satellite product</w:t>
+      </w:r>
+    </w:p>
+    <w:p>
+      <w:pPr>
+        <w:pStyle w:val="50"/>
+        <w:numPr>
+          <w:ilvl w:val="0"/>
+          <w:numId w:val="6"/>
+        </w:numPr>
+        <w:rPr>
+          <w:rFonts w:ascii="Calibri" w:hAnsi="Calibri" w:eastAsia="Calibri" w:cs="Calibri"/>
+        </w:rPr>
+      </w:pPr>
+      <w:r>
+        <w:rPr>
+          <w:rFonts w:ascii="Calibri" w:hAnsi="Calibri" w:eastAsia="Calibri" w:cs="Calibri"/>
+        </w:rPr>
+        <w:t>python script workers to undertake specific tasks</w:t>
+      </w:r>
+    </w:p>
+    <w:p>
+      <w:pPr>
+        <w:pStyle w:val="50"/>
+        <w:numPr>
+          <w:ilvl w:val="0"/>
+          <w:numId w:val="6"/>
+        </w:numPr>
+        <w:rPr>
+          <w:rFonts w:ascii="Calibri" w:hAnsi="Calibri" w:eastAsia="Calibri" w:cs="Calibri"/>
+        </w:rPr>
+      </w:pPr>
+      <w:r>
+        <w:rPr>
           <w:rFonts w:ascii="Calibri" w:hAnsi="Calibri" w:eastAsia="Calibri" w:cs="Calibri"/>
         </w:rPr>
         <w:t>java-script process manager</w:t>
@@ -2785,7 +2817,33 @@
         <w:rPr>
           <w:rFonts w:ascii="Calibri" w:hAnsi="Calibri" w:eastAsia="Calibri" w:cs="Calibri"/>
         </w:rPr>
-        <w:t xml:space="preserve">These three parts work together to undertake the following </w:t>
+        <w:t xml:space="preserve">These </w:t>
+      </w:r>
+      <w:r>
+        <w:rPr>
+          <w:rFonts w:hint="default" w:ascii="Calibri" w:hAnsi="Calibri" w:eastAsia="Calibri" w:cs="Calibri"/>
+          <w:lang w:val="en"/>
+        </w:rPr>
+        <w:t xml:space="preserve">requirements are met by </w:t>
+      </w:r>
+      <w:r>
+        <w:rPr>
+          <w:rFonts w:ascii="Calibri" w:hAnsi="Calibri" w:eastAsia="Calibri" w:cs="Calibri"/>
+        </w:rPr>
+        <w:t>undertak</w:t>
+      </w:r>
+      <w:r>
+        <w:rPr>
+          <w:rFonts w:hint="default" w:ascii="Calibri" w:hAnsi="Calibri" w:eastAsia="Calibri" w:cs="Calibri"/>
+          <w:lang w:val="en"/>
+        </w:rPr>
+        <w:t>ing</w:t>
+      </w:r>
+      <w:r>
+        <w:rPr>
+          <w:rFonts w:ascii="Calibri" w:hAnsi="Calibri" w:eastAsia="Calibri" w:cs="Calibri"/>
+        </w:rPr>
+        <w:t xml:space="preserve"> the following </w:t>
       </w:r>
       <w:r>
         <w:rPr>
@@ -2971,8 +3029,6 @@
         </w:rPr>
         <w:t>PNG</w:t>
       </w:r>
-      <w:bookmarkStart w:id="34" w:name="_GoBack"/>
-      <w:bookmarkEnd w:id="34"/>
     </w:p>
     <w:p>
       <w:pPr>
@@ -3010,7 +3066,33 @@
         <w:rPr>
           <w:rFonts w:ascii="Calibri" w:hAnsi="Calibri" w:eastAsia="Calibri" w:cs="Calibri"/>
         </w:rPr>
-        <w:t xml:space="preserve">This system will run at a set interval creating new data and outputs to be interpreted by end users. The source workers, (download weather and get </w:t>
+        <w:t xml:space="preserve">This system will </w:t>
+      </w:r>
+      <w:r>
+        <w:rPr>
+          <w:rFonts w:hint="default" w:ascii="Calibri" w:hAnsi="Calibri" w:eastAsia="Calibri" w:cs="Calibri"/>
+          <w:lang w:val="en"/>
+        </w:rPr>
+        <w:t>start</w:t>
+      </w:r>
+      <w:r>
+        <w:rPr>
+          <w:rFonts w:ascii="Calibri" w:hAnsi="Calibri" w:eastAsia="Calibri" w:cs="Calibri"/>
+        </w:rPr>
+        <w:t xml:space="preserve"> at a set interva</w:t>
+      </w:r>
+      <w:r>
+        <w:rPr>
+          <w:rFonts w:hint="default" w:ascii="Calibri" w:hAnsi="Calibri" w:eastAsia="Calibri" w:cs="Calibri"/>
+          <w:lang w:val="en"/>
+        </w:rPr>
+        <w:t>l using cron (process scheduler),</w:t>
+      </w:r>
+      <w:r>
+        <w:rPr>
+          <w:rFonts w:ascii="Calibri" w:hAnsi="Calibri" w:eastAsia="Calibri" w:cs="Calibri"/>
+        </w:rPr>
+        <w:t xml:space="preserve"> creating new data and outputs to be interpreted by end users. The source workers, (download weather and get </w:t>
       </w:r>
       <w:r>
         <w:rPr>
@@ -3125,33 +3207,12 @@
     </w:p>
     <w:p>
       <w:pPr>
-        <w:rPr>
-          <w:rFonts w:ascii="Calibri" w:hAnsi="Calibri" w:eastAsia="Calibri" w:cs="Calibri"/>
-        </w:rPr>
-      </w:pPr>
-    </w:p>
-    <w:p>
-      <w:pPr>
-        <w:rPr>
-          <w:rFonts w:ascii="Calibri" w:hAnsi="Calibri" w:eastAsia="Calibri" w:cs="Calibri"/>
-        </w:rPr>
-      </w:pPr>
-    </w:p>
-    <w:p>
-      <w:pPr>
-        <w:rPr>
-          <w:rFonts w:ascii="Calibri" w:hAnsi="Calibri" w:eastAsia="Calibri" w:cs="Calibri"/>
-        </w:rPr>
-      </w:pPr>
-    </w:p>
-    <w:p>
-      <w:pPr>
         <w:pStyle w:val="4"/>
         <w:rPr>
           <w:rFonts w:ascii="Calibri" w:hAnsi="Calibri" w:eastAsia="Calibri" w:cs="Calibri"/>
         </w:rPr>
       </w:pPr>
-      <w:bookmarkStart w:id="3" w:name="_Toc701813071"/>
+      <w:bookmarkStart w:id="3" w:name="_Toc152359686"/>
       <w:r>
         <w:rPr>
           <w:rFonts w:ascii="Calibri" w:hAnsi="Calibri" w:eastAsia="Calibri" w:cs="Calibri"/>
@@ -3444,7 +3505,7 @@
           <w:rFonts w:ascii="Calibri" w:hAnsi="Calibri" w:eastAsia="Calibri" w:cs="Calibri"/>
         </w:rPr>
       </w:pPr>
-      <w:bookmarkStart w:id="4" w:name="_Toc90995617"/>
+      <w:bookmarkStart w:id="4" w:name="_Toc590506608"/>
       <w:r>
         <w:rPr>
           <w:rFonts w:ascii="Calibri" w:hAnsi="Calibri" w:eastAsia="Calibri" w:cs="Calibri"/>
@@ -3497,7 +3558,7 @@
         <w:rPr>
           <w:rFonts w:ascii="Calibri" w:hAnsi="Calibri" w:eastAsia="Calibri" w:cs="Calibri"/>
         </w:rPr>
-        <w:t>containerisation framework: docker or podman</w:t>
+        <w:t>containerisation framework: docker</w:t>
       </w:r>
     </w:p>
     <w:p>
@@ -3555,7 +3616,22 @@
         <w:rPr>
           <w:rFonts w:ascii="Calibri" w:hAnsi="Calibri" w:eastAsia="Calibri" w:cs="Calibri"/>
         </w:rPr>
-        <w:t xml:space="preserve">node package manager: npm </w:t>
+        <w:t>node</w:t>
+      </w:r>
+      <w:r>
+        <w:rPr>
+          <w:rFonts w:hint="default" w:eastAsia="Calibri" w:cs="Calibri"/>
+          <w:lang w:val="en"/>
+        </w:rPr>
+        <w:t>js</w:t>
+      </w:r>
+      <w:bookmarkStart w:id="34" w:name="_GoBack"/>
+      <w:bookmarkEnd w:id="34"/>
+      <w:r>
+        <w:rPr>
+          <w:rFonts w:ascii="Calibri" w:hAnsi="Calibri" w:eastAsia="Calibri" w:cs="Calibri"/>
+        </w:rPr>
+        <w:t xml:space="preserve"> package manager: npm </w:t>
       </w:r>
     </w:p>
     <w:p>
@@ -3893,7 +3969,7 @@
           <w:lang w:val="en"/>
         </w:rPr>
       </w:pPr>
-      <w:bookmarkStart w:id="5" w:name="_Toc1838211455"/>
+      <w:bookmarkStart w:id="5" w:name="_Toc2077466575"/>
       <w:r>
         <w:rPr>
           <w:rFonts w:hint="default" w:ascii="Calibri" w:hAnsi="Calibri" w:cs="Calibri"/>
@@ -4047,7 +4123,7 @@
           <w:lang w:val="en"/>
         </w:rPr>
       </w:pPr>
-      <w:bookmarkStart w:id="6" w:name="_Toc1100673327"/>
+      <w:bookmarkStart w:id="6" w:name="_Toc1516398979"/>
       <w:r>
         <w:rPr>
           <w:rFonts w:hint="default" w:ascii="Calibri" w:hAnsi="Calibri" w:cs="Calibri"/>
@@ -4229,7 +4305,7 @@
           <w:lang w:val="en"/>
         </w:rPr>
       </w:pPr>
-      <w:bookmarkStart w:id="7" w:name="_Toc426595348"/>
+      <w:bookmarkStart w:id="7" w:name="_Toc952702497"/>
       <w:r>
         <w:rPr>
           <w:rFonts w:hint="default" w:ascii="Calibri" w:hAnsi="Calibri" w:cs="Calibri"/>
@@ -4290,7 +4366,7 @@
           <w:color w:val="000000"/>
           <w:lang w:val="en"/>
         </w:rPr>
-        <w:t>In the ecosystem yml file, every worker entry has an cwd varible this should be updated to reflect the current user. In the nowcast yaml files most paths will need the user name updating. Easiest way is to search for the default user “thopri” and replace with user on installation system.</w:t>
+        <w:t>In the ecosystem yml file, every worker entry has an cwd variable this should be updated to reflect the current user. In the nowcast yaml files most paths will need the user name updating. Easiest way is to search for the default user “thopri” and replace with user on installation system.</w:t>
       </w:r>
       <w:r>
         <w:rPr>
@@ -4310,7 +4386,7 @@
           <w:color w:val="000000"/>
           <w:lang w:val="en"/>
         </w:rPr>
-        <w:t>the container name is prefixed with the name thopri but this is required to located the container image so must be kept.</w:t>
+        <w:t>the container name is prefixed with the name thopri but this is required to locate the container image on the docker repository so must be kept.</w:t>
       </w:r>
     </w:p>
     <w:p>
@@ -4330,7 +4406,7 @@
           <w:lang w:val="en"/>
         </w:rPr>
       </w:pPr>
-      <w:bookmarkStart w:id="8" w:name="_Toc1794220332"/>
+      <w:bookmarkStart w:id="8" w:name="_Toc762595214"/>
       <w:r>
         <w:rPr>
           <w:rFonts w:hint="default" w:ascii="Calibri" w:hAnsi="Calibri" w:cs="Calibri"/>
@@ -4498,7 +4574,7 @@
           <w:rFonts w:ascii="Calibri" w:hAnsi="Calibri" w:eastAsia="Calibri" w:cs="Calibri"/>
         </w:rPr>
       </w:pPr>
-      <w:bookmarkStart w:id="9" w:name="_Toc1041446400"/>
+      <w:bookmarkStart w:id="9" w:name="_Toc230443489"/>
       <w:r>
         <w:rPr>
           <w:rFonts w:ascii="Calibri" w:hAnsi="Calibri" w:eastAsia="Calibri" w:cs="Calibri"/>
@@ -5393,7 +5469,7 @@
           <w:shd w:val="clear" w:color="D9D9D9" w:fill="D9D9D9"/>
           <w:lang w:val="en"/>
         </w:rPr>
-        <w:t>$ python workers/download_weather.py config/nowcast.yaml -f</w:t>
+        <w:t>$ python workers/download_weather.py config/nowcast.yaml</w:t>
       </w:r>
     </w:p>
     <w:p>
@@ -5414,18 +5490,230 @@
       </w:pPr>
       <w:r>
         <w:rPr>
-          <w:rFonts w:ascii="Calibri" w:hAnsi="Calibri" w:eastAsia="Calibri" w:cs="Calibri"/>
-          <w:color w:val="000000"/>
-        </w:rPr>
-        <w:t>The -f flag is a force flag that overrides the</w:t>
-      </w:r>
-      <w:r>
-        <w:rPr>
           <w:rFonts w:hint="default" w:ascii="Calibri" w:hAnsi="Calibri" w:eastAsia="Calibri" w:cs="Calibri"/>
           <w:color w:val="000000"/>
           <w:lang w:val="en"/>
         </w:rPr>
-        <w:t xml:space="preserve"> workers checking to see if it needs to be run by comparing exit codes of the previous worker and itself.</w:t>
+        <w:t>Some worker will require an</w:t>
+      </w:r>
+      <w:r>
+        <w:rPr>
+          <w:rFonts w:ascii="Calibri" w:hAnsi="Calibri" w:eastAsia="Calibri" w:cs="Calibri"/>
+          <w:color w:val="000000"/>
+        </w:rPr>
+        <w:t xml:space="preserve"> -f flag</w:t>
+      </w:r>
+      <w:r>
+        <w:rPr>
+          <w:rFonts w:hint="default" w:ascii="Calibri" w:hAnsi="Calibri" w:eastAsia="Calibri" w:cs="Calibri"/>
+          <w:color w:val="000000"/>
+          <w:lang w:val="en"/>
+        </w:rPr>
+        <w:t>, this</w:t>
+      </w:r>
+      <w:r>
+        <w:rPr>
+          <w:rFonts w:ascii="Calibri" w:hAnsi="Calibri" w:eastAsia="Calibri" w:cs="Calibri"/>
+          <w:color w:val="000000"/>
+        </w:rPr>
+        <w:t xml:space="preserve"> is a force flag that overrides the</w:t>
+      </w:r>
+      <w:r>
+        <w:rPr>
+          <w:rFonts w:hint="default" w:ascii="Calibri" w:hAnsi="Calibri" w:eastAsia="Calibri" w:cs="Calibri"/>
+          <w:color w:val="000000"/>
+          <w:lang w:val="en"/>
+        </w:rPr>
+        <w:t xml:space="preserve"> workers checking to see if it needs to be run by comparing exit codes of the previous worker and itself. The workers that need the -f flag are:</w:t>
+      </w:r>
+    </w:p>
+    <w:p>
+      <w:pPr>
+        <w:rPr>
+          <w:rFonts w:hint="default" w:ascii="Calibri" w:hAnsi="Calibri" w:eastAsia="Calibri" w:cs="Calibri"/>
+          <w:color w:val="000000"/>
+          <w:lang w:val="en"/>
+        </w:rPr>
+      </w:pPr>
+    </w:p>
+    <w:p>
+      <w:pPr>
+        <w:numPr>
+          <w:ilvl w:val="0"/>
+          <w:numId w:val="11"/>
+        </w:numPr>
+        <w:ind w:left="418" w:leftChars="0" w:hanging="418" w:firstLineChars="0"/>
+        <w:rPr>
+          <w:rFonts w:hint="default" w:ascii="Calibri" w:hAnsi="Calibri" w:eastAsia="Calibri" w:cs="Calibri"/>
+          <w:color w:val="000000"/>
+          <w:lang w:val="en"/>
+        </w:rPr>
+      </w:pPr>
+      <w:r>
+        <w:rPr>
+          <w:rFonts w:hint="default" w:ascii="Calibri" w:hAnsi="Calibri" w:eastAsia="Calibri" w:cs="Calibri"/>
+          <w:color w:val="000000"/>
+          <w:lang w:val="en"/>
+        </w:rPr>
+        <w:t>process_forcing</w:t>
+      </w:r>
+    </w:p>
+    <w:p>
+      <w:pPr>
+        <w:numPr>
+          <w:ilvl w:val="0"/>
+          <w:numId w:val="11"/>
+        </w:numPr>
+        <w:ind w:left="418" w:leftChars="0" w:hanging="418" w:firstLineChars="0"/>
+        <w:rPr>
+          <w:rFonts w:hint="default" w:ascii="Calibri" w:hAnsi="Calibri" w:eastAsia="Calibri" w:cs="Calibri"/>
+          <w:color w:val="000000"/>
+          <w:lang w:val="en"/>
+        </w:rPr>
+      </w:pPr>
+      <w:r>
+        <w:rPr>
+          <w:rFonts w:hint="default" w:ascii="Calibri" w:hAnsi="Calibri" w:eastAsia="Calibri" w:cs="Calibri"/>
+          <w:color w:val="000000"/>
+          <w:lang w:val="en"/>
+        </w:rPr>
+        <w:t>run_nemo</w:t>
+      </w:r>
+    </w:p>
+    <w:p>
+      <w:pPr>
+        <w:numPr>
+          <w:ilvl w:val="0"/>
+          <w:numId w:val="11"/>
+        </w:numPr>
+        <w:ind w:left="418" w:leftChars="0" w:hanging="418" w:firstLineChars="0"/>
+        <w:rPr>
+          <w:rFonts w:hint="default" w:ascii="Calibri" w:hAnsi="Calibri" w:eastAsia="Calibri" w:cs="Calibri"/>
+          <w:color w:val="000000"/>
+          <w:lang w:val="en"/>
+        </w:rPr>
+      </w:pPr>
+      <w:r>
+        <w:rPr>
+          <w:rFonts w:hint="default" w:ascii="Calibri" w:hAnsi="Calibri" w:eastAsia="Calibri" w:cs="Calibri"/>
+          <w:color w:val="000000"/>
+          <w:lang w:val="en"/>
+        </w:rPr>
+        <w:t>watch_nemo</w:t>
+      </w:r>
+    </w:p>
+    <w:p>
+      <w:pPr>
+        <w:numPr>
+          <w:ilvl w:val="0"/>
+          <w:numId w:val="11"/>
+        </w:numPr>
+        <w:ind w:left="418" w:leftChars="0" w:hanging="418" w:firstLineChars="0"/>
+        <w:rPr>
+          <w:rFonts w:hint="default" w:ascii="Calibri" w:hAnsi="Calibri" w:eastAsia="Calibri" w:cs="Calibri"/>
+          <w:color w:val="000000"/>
+          <w:lang w:val="en"/>
+        </w:rPr>
+      </w:pPr>
+      <w:r>
+        <w:rPr>
+          <w:rFonts w:hint="default" w:ascii="Calibri" w:hAnsi="Calibri" w:eastAsia="Calibri" w:cs="Calibri"/>
+          <w:color w:val="000000"/>
+          <w:lang w:val="en"/>
+        </w:rPr>
+        <w:t>find_seed</w:t>
+      </w:r>
+    </w:p>
+    <w:p>
+      <w:pPr>
+        <w:numPr>
+          <w:ilvl w:val="0"/>
+          <w:numId w:val="11"/>
+        </w:numPr>
+        <w:ind w:left="418" w:leftChars="0" w:hanging="418" w:firstLineChars="0"/>
+        <w:rPr>
+          <w:rFonts w:hint="default" w:ascii="Calibri" w:hAnsi="Calibri" w:eastAsia="Calibri" w:cs="Calibri"/>
+          <w:color w:val="000000"/>
+          <w:lang w:val="en"/>
+        </w:rPr>
+      </w:pPr>
+      <w:r>
+        <w:rPr>
+          <w:rFonts w:hint="default" w:ascii="Calibri" w:hAnsi="Calibri" w:eastAsia="Calibri" w:cs="Calibri"/>
+          <w:color w:val="000000"/>
+          <w:lang w:val="en"/>
+        </w:rPr>
+        <w:t>run_parcels</w:t>
+      </w:r>
+    </w:p>
+    <w:p>
+      <w:pPr>
+        <w:numPr>
+          <w:ilvl w:val="0"/>
+          <w:numId w:val="11"/>
+        </w:numPr>
+        <w:ind w:left="418" w:leftChars="0" w:hanging="418" w:firstLineChars="0"/>
+        <w:rPr>
+          <w:rFonts w:hint="default" w:ascii="Calibri" w:hAnsi="Calibri" w:eastAsia="Calibri" w:cs="Calibri"/>
+          <w:color w:val="000000"/>
+          <w:lang w:val="en"/>
+        </w:rPr>
+      </w:pPr>
+      <w:r>
+        <w:rPr>
+          <w:rFonts w:hint="default" w:ascii="Calibri" w:hAnsi="Calibri" w:eastAsia="Calibri" w:cs="Calibri"/>
+          <w:color w:val="000000"/>
+          <w:lang w:val="en"/>
+        </w:rPr>
+        <w:t>plot_output</w:t>
+      </w:r>
+    </w:p>
+    <w:p>
+      <w:pPr>
+        <w:rPr>
+          <w:rFonts w:ascii="Calibri" w:hAnsi="Calibri" w:eastAsia="Calibri" w:cs="Calibri"/>
+          <w:color w:val="000000"/>
+          <w:lang w:val="en"/>
+        </w:rPr>
+      </w:pPr>
+    </w:p>
+    <w:p>
+      <w:pPr>
+        <w:rPr>
+          <w:rFonts w:hint="default" w:ascii="Calibri" w:hAnsi="Calibri" w:eastAsia="Calibri" w:cs="Calibri"/>
+          <w:b w:val="0"/>
+          <w:bCs w:val="0"/>
+          <w:color w:val="000000"/>
+          <w:lang w:val="en"/>
+        </w:rPr>
+      </w:pPr>
+      <w:r>
+        <w:rPr>
+          <w:rFonts w:hint="default" w:ascii="Calibri" w:hAnsi="Calibri" w:eastAsia="Calibri" w:cs="Calibri"/>
+          <w:color w:val="000000"/>
+          <w:lang w:val="en"/>
+        </w:rPr>
+        <w:t xml:space="preserve">All other workers don’t rely on a previous worker output so do not need to check to see if it has successfully completed. </w:t>
+      </w:r>
+      <w:r>
+        <w:rPr>
+          <w:rFonts w:hint="default" w:ascii="Calibri" w:hAnsi="Calibri" w:eastAsia="Calibri" w:cs="Calibri"/>
+          <w:b/>
+          <w:bCs/>
+          <w:color w:val="000000"/>
+          <w:lang w:val="en"/>
+        </w:rPr>
+        <w:t xml:space="preserve">NOTE: </w:t>
+      </w:r>
+      <w:r>
+        <w:rPr>
+          <w:rFonts w:hint="default" w:ascii="Calibri" w:hAnsi="Calibri" w:eastAsia="Calibri" w:cs="Calibri"/>
+          <w:b w:val="0"/>
+          <w:bCs w:val="0"/>
+          <w:color w:val="000000"/>
+          <w:lang w:val="en"/>
+        </w:rPr>
+        <w:t>using force flag when previous worker has not ran successfully will result in unexpected behaviour.</w:t>
       </w:r>
     </w:p>
     <w:p>
@@ -5492,13 +5780,23 @@
     </w:p>
     <w:p>
       <w:pPr>
+        <w:rPr>
+          <w:rFonts w:ascii="Roboto" w:hAnsi="Roboto" w:eastAsia="Calibri" w:cs="Roboto"/>
+          <w:color w:val="000000"/>
+          <w:shd w:val="clear" w:color="D9D9D9" w:fill="D9D9D9"/>
+          <w:lang w:val="en"/>
+        </w:rPr>
+      </w:pPr>
+    </w:p>
+    <w:p>
+      <w:pPr>
         <w:pStyle w:val="4"/>
         <w:rPr>
           <w:rFonts w:hint="default" w:ascii="Calibri" w:hAnsi="Calibri" w:cs="Calibri"/>
           <w:lang w:val="en"/>
         </w:rPr>
       </w:pPr>
-      <w:bookmarkStart w:id="10" w:name="_Toc738307883"/>
+      <w:bookmarkStart w:id="10" w:name="_Toc778656433"/>
       <w:r>
         <w:rPr>
           <w:rFonts w:hint="default" w:ascii="Calibri" w:hAnsi="Calibri" w:cs="Calibri"/>
@@ -5885,7 +6183,7 @@
           <w:rFonts w:hint="default" w:ascii="Calibri" w:hAnsi="Calibri" w:cs="Calibri"/>
         </w:rPr>
       </w:pPr>
-      <w:bookmarkStart w:id="11" w:name="_Toc1162375575"/>
+      <w:bookmarkStart w:id="11" w:name="_Toc646118741"/>
       <w:r>
         <w:rPr>
           <w:rFonts w:hint="default" w:ascii="Calibri" w:hAnsi="Calibri" w:cs="Calibri"/>
@@ -5921,7 +6219,7 @@
           <w:rFonts w:hint="default" w:ascii="Calibri" w:hAnsi="Calibri" w:cs="Calibri"/>
         </w:rPr>
       </w:pPr>
-      <w:bookmarkStart w:id="12" w:name="_Toc1574187334"/>
+      <w:bookmarkStart w:id="12" w:name="_Toc1031943271"/>
       <w:r>
         <w:rPr>
           <w:rFonts w:hint="default" w:ascii="Calibri" w:hAnsi="Calibri" w:cs="Calibri"/>
@@ -6004,7 +6302,7 @@
           <w:rFonts w:hint="default" w:ascii="Calibri" w:hAnsi="Calibri" w:cs="Calibri"/>
         </w:rPr>
       </w:pPr>
-      <w:bookmarkStart w:id="13" w:name="_Toc2012087134"/>
+      <w:bookmarkStart w:id="13" w:name="_Toc842427609"/>
       <w:r>
         <w:rPr>
           <w:rFonts w:hint="default" w:ascii="Calibri" w:hAnsi="Calibri" w:cs="Calibri"/>
@@ -6049,7 +6347,7 @@
           <w:rFonts w:hint="default" w:ascii="Calibri" w:hAnsi="Calibri" w:cs="Calibri"/>
         </w:rPr>
       </w:pPr>
-      <w:bookmarkStart w:id="14" w:name="_Toc780944987"/>
+      <w:bookmarkStart w:id="14" w:name="_Toc1027550941"/>
       <w:r>
         <w:rPr>
           <w:rFonts w:hint="default" w:ascii="Calibri" w:hAnsi="Calibri" w:cs="Calibri"/>
@@ -6195,7 +6493,7 @@
           <w:rFonts w:hint="default" w:ascii="Calibri" w:hAnsi="Calibri" w:cs="Calibri"/>
         </w:rPr>
       </w:pPr>
-      <w:bookmarkStart w:id="15" w:name="_Toc1482492375"/>
+      <w:bookmarkStart w:id="15" w:name="_Toc834187854"/>
       <w:r>
         <w:rPr>
           <w:rFonts w:hint="default" w:ascii="Calibri" w:hAnsi="Calibri" w:cs="Calibri"/>
@@ -6240,7 +6538,7 @@
           <w:rFonts w:hint="default" w:ascii="Calibri" w:hAnsi="Calibri" w:cs="Calibri"/>
         </w:rPr>
       </w:pPr>
-      <w:bookmarkStart w:id="16" w:name="_Toc1055914333"/>
+      <w:bookmarkStart w:id="16" w:name="_Toc132549307"/>
       <w:r>
         <w:rPr>
           <w:rFonts w:hint="default" w:ascii="Calibri" w:hAnsi="Calibri" w:cs="Calibri"/>
@@ -6444,7 +6742,7 @@
           <w:rFonts w:hint="default" w:ascii="Calibri" w:hAnsi="Calibri" w:cs="Calibri"/>
         </w:rPr>
       </w:pPr>
-      <w:bookmarkStart w:id="17" w:name="_Toc1279704301"/>
+      <w:bookmarkStart w:id="17" w:name="_Toc744023052"/>
       <w:r>
         <w:rPr>
           <w:rFonts w:hint="default" w:ascii="Calibri" w:hAnsi="Calibri" w:cs="Calibri"/>
@@ -6489,7 +6787,7 @@
           <w:rFonts w:hint="default" w:ascii="Calibri" w:hAnsi="Calibri" w:cs="Calibri"/>
         </w:rPr>
       </w:pPr>
-      <w:bookmarkStart w:id="18" w:name="_Toc948847762"/>
+      <w:bookmarkStart w:id="18" w:name="_Toc1878273250"/>
       <w:r>
         <w:rPr>
           <w:rFonts w:hint="default" w:ascii="Calibri" w:hAnsi="Calibri" w:cs="Calibri"/>
@@ -6534,7 +6832,7 @@
           <w:rFonts w:hint="default" w:ascii="Calibri" w:hAnsi="Calibri" w:cs="Calibri"/>
         </w:rPr>
       </w:pPr>
-      <w:bookmarkStart w:id="19" w:name="_Toc1416681562"/>
+      <w:bookmarkStart w:id="19" w:name="_Toc312032748"/>
       <w:r>
         <w:rPr>
           <w:rFonts w:hint="default" w:ascii="Calibri" w:hAnsi="Calibri" w:cs="Calibri"/>
@@ -6623,7 +6921,7 @@
           <w:lang w:val="en"/>
         </w:rPr>
       </w:pPr>
-      <w:bookmarkStart w:id="20" w:name="_Toc237673811"/>
+      <w:bookmarkStart w:id="20" w:name="_Toc1731303206"/>
       <w:r>
         <w:rPr>
           <w:rFonts w:hint="default" w:ascii="Calibri" w:hAnsi="Calibri" w:cs="Calibri"/>
@@ -6695,7 +6993,7 @@
           <w:lang w:val="en"/>
         </w:rPr>
       </w:pPr>
-      <w:bookmarkStart w:id="21" w:name="_Toc300386316"/>
+      <w:bookmarkStart w:id="21" w:name="_Toc2076445461"/>
       <w:r>
         <w:rPr>
           <w:rFonts w:hint="default" w:ascii="Calibri" w:hAnsi="Calibri" w:cs="Calibri"/>
@@ -6738,7 +7036,7 @@
           <w:lang w:val="en"/>
         </w:rPr>
       </w:pPr>
-      <w:bookmarkStart w:id="22" w:name="_Toc378088139"/>
+      <w:bookmarkStart w:id="22" w:name="_Toc2061029117"/>
       <w:r>
         <w:rPr>
           <w:rFonts w:hint="default" w:ascii="Calibri" w:hAnsi="Calibri" w:cs="Calibri"/>
@@ -6813,7 +7111,7 @@
           <w:szCs w:val="28"/>
         </w:rPr>
       </w:pPr>
-      <w:bookmarkStart w:id="23" w:name="_Toc50402020"/>
+      <w:bookmarkStart w:id="23" w:name="_Toc1906155852"/>
       <w:r>
         <w:rPr>
           <w:rFonts w:ascii="Calibri" w:hAnsi="Calibri" w:eastAsia="Calibri" w:cs="Calibri"/>
@@ -6904,7 +7202,7 @@
           <w:szCs w:val="28"/>
         </w:rPr>
       </w:pPr>
-      <w:bookmarkStart w:id="24" w:name="_Toc496950002"/>
+      <w:bookmarkStart w:id="24" w:name="_Toc1730657078"/>
       <w:r>
         <w:rPr>
           <w:rFonts w:ascii="Calibri" w:hAnsi="Calibri" w:eastAsia="Calibri" w:cs="Calibri"/>
@@ -6964,7 +7262,7 @@
           <w:rFonts w:hint="default" w:ascii="Calibri" w:hAnsi="Calibri" w:cs="Calibri"/>
         </w:rPr>
       </w:pPr>
-      <w:bookmarkStart w:id="25" w:name="_Toc121016889"/>
+      <w:bookmarkStart w:id="25" w:name="_Toc2132182650"/>
       <w:r>
         <w:rPr>
           <w:rFonts w:hint="default" w:ascii="Calibri" w:hAnsi="Calibri" w:cs="Calibri"/>
@@ -8010,7 +8308,7 @@
           <w:rFonts w:hint="default" w:ascii="Calibri" w:hAnsi="Calibri" w:cs="Calibri"/>
         </w:rPr>
       </w:pPr>
-      <w:bookmarkStart w:id="26" w:name="_Toc1307962135"/>
+      <w:bookmarkStart w:id="26" w:name="_Toc1610217643"/>
       <w:r>
         <w:rPr>
           <w:rFonts w:hint="default" w:ascii="Calibri" w:hAnsi="Calibri" w:cs="Calibri"/>
@@ -8107,7 +8405,7 @@
           <w:lang w:val="en"/>
         </w:rPr>
       </w:pPr>
-      <w:bookmarkStart w:id="27" w:name="_Toc2115006070"/>
+      <w:bookmarkStart w:id="27" w:name="_Toc1611223711"/>
       <w:r>
         <w:rPr>
           <w:rFonts w:hint="default" w:ascii="Calibri" w:hAnsi="Calibri" w:cs="Calibri"/>
@@ -8135,7 +8433,7 @@
           <w:lang w:val="en"/>
         </w:rPr>
       </w:pPr>
-      <w:bookmarkStart w:id="28" w:name="_Toc1393835749"/>
+      <w:bookmarkStart w:id="28" w:name="_Toc1000159760"/>
       <w:r>
         <w:rPr>
           <w:rFonts w:hint="default" w:ascii="Calibri" w:hAnsi="Calibri" w:cs="Calibri"/>
@@ -8260,7 +8558,7 @@
           <w:lang w:val="en"/>
         </w:rPr>
       </w:pPr>
-      <w:bookmarkStart w:id="29" w:name="_Toc467887047"/>
+      <w:bookmarkStart w:id="29" w:name="_Toc1874560139"/>
       <w:r>
         <w:rPr>
           <w:rFonts w:hint="default" w:ascii="Calibri" w:hAnsi="Calibri" w:cs="Calibri"/>
@@ -8432,7 +8730,7 @@
           <w:lang w:val="en"/>
         </w:rPr>
       </w:pPr>
-      <w:bookmarkStart w:id="30" w:name="_Toc1296162808"/>
+      <w:bookmarkStart w:id="30" w:name="_Toc709542932"/>
       <w:r>
         <w:rPr>
           <w:rFonts w:ascii="Calibri" w:hAnsi="Calibri" w:eastAsia="Calibri" w:cs="Calibri"/>
@@ -8463,7 +8761,7 @@
           <w:lang w:val="en"/>
         </w:rPr>
       </w:pPr>
-      <w:bookmarkStart w:id="31" w:name="_Toc1704959839"/>
+      <w:bookmarkStart w:id="31" w:name="_Toc286686577"/>
       <w:r>
         <w:rPr>
           <w:rFonts w:ascii="Calibri" w:hAnsi="Calibri" w:eastAsia="Calibri" w:cs="Calibri"/>
@@ -8509,370 +8807,6 @@
           <w:lang w:val="en"/>
         </w:rPr>
       </w:pPr>
-    </w:p>
-    <w:p>
-      <w:pPr>
-        <w:keepNext w:val="0"/>
-        <w:keepLines w:val="0"/>
-        <w:pageBreakBefore w:val="0"/>
-        <w:widowControl/>
-        <w:numPr>
-          <w:ilvl w:val="0"/>
-          <w:numId w:val="11"/>
-        </w:numPr>
-        <w:kinsoku/>
-        <w:wordWrap/>
-        <w:overflowPunct/>
-        <w:topLinePunct w:val="0"/>
-        <w:autoSpaceDE/>
-        <w:autoSpaceDN/>
-        <w:bidi w:val="0"/>
-        <w:adjustRightInd/>
-        <w:snapToGrid/>
-        <w:spacing w:line="276" w:lineRule="auto"/>
-        <w:ind w:left="418" w:leftChars="0" w:hanging="418" w:firstLineChars="0"/>
-        <w:textAlignment w:val="auto"/>
-        <w:rPr>
-          <w:rFonts w:hint="default" w:ascii="Calibri" w:hAnsi="Calibri" w:eastAsia="Calibri" w:cs="Calibri"/>
-          <w:lang w:val="en"/>
-        </w:rPr>
-      </w:pPr>
-      <w:r>
-        <w:rPr>
-          <w:rFonts w:hint="default" w:ascii="Calibri" w:hAnsi="Calibri" w:eastAsia="Calibri" w:cs="Calibri"/>
-          <w:lang w:val="en"/>
-        </w:rPr>
-        <w:t>archive: old, deprecated scripts stored here</w:t>
-      </w:r>
-    </w:p>
-    <w:p>
-      <w:pPr>
-        <w:keepNext w:val="0"/>
-        <w:keepLines w:val="0"/>
-        <w:pageBreakBefore w:val="0"/>
-        <w:widowControl/>
-        <w:numPr>
-          <w:ilvl w:val="0"/>
-          <w:numId w:val="11"/>
-        </w:numPr>
-        <w:kinsoku/>
-        <w:wordWrap/>
-        <w:overflowPunct/>
-        <w:topLinePunct w:val="0"/>
-        <w:autoSpaceDE/>
-        <w:autoSpaceDN/>
-        <w:bidi w:val="0"/>
-        <w:adjustRightInd/>
-        <w:snapToGrid/>
-        <w:spacing w:line="276" w:lineRule="auto"/>
-        <w:ind w:left="418" w:leftChars="0" w:hanging="418" w:firstLineChars="0"/>
-        <w:textAlignment w:val="auto"/>
-        <w:rPr>
-          <w:rFonts w:hint="default" w:ascii="Calibri" w:hAnsi="Calibri" w:eastAsia="Calibri" w:cs="Calibri"/>
-          <w:lang w:val="en"/>
-        </w:rPr>
-      </w:pPr>
-      <w:r>
-        <w:rPr>
-          <w:rFonts w:hint="default" w:ascii="Calibri" w:hAnsi="Calibri" w:eastAsia="Calibri" w:cs="Calibri"/>
-          <w:lang w:val="en"/>
-        </w:rPr>
-        <w:t>BUILD_NEMO: this is where the NEMO container is built</w:t>
-      </w:r>
-    </w:p>
-    <w:p>
-      <w:pPr>
-        <w:keepNext w:val="0"/>
-        <w:keepLines w:val="0"/>
-        <w:pageBreakBefore w:val="0"/>
-        <w:widowControl/>
-        <w:numPr>
-          <w:ilvl w:val="0"/>
-          <w:numId w:val="11"/>
-        </w:numPr>
-        <w:kinsoku/>
-        <w:wordWrap/>
-        <w:overflowPunct/>
-        <w:topLinePunct w:val="0"/>
-        <w:autoSpaceDE/>
-        <w:autoSpaceDN/>
-        <w:bidi w:val="0"/>
-        <w:adjustRightInd/>
-        <w:snapToGrid/>
-        <w:spacing w:line="276" w:lineRule="auto"/>
-        <w:ind w:left="418" w:leftChars="0" w:hanging="418" w:firstLineChars="0"/>
-        <w:textAlignment w:val="auto"/>
-        <w:rPr>
-          <w:rFonts w:hint="default" w:ascii="Calibri" w:hAnsi="Calibri" w:eastAsia="Calibri" w:cs="Calibri"/>
-          <w:lang w:val="en"/>
-        </w:rPr>
-      </w:pPr>
-      <w:r>
-        <w:rPr>
-          <w:rFonts w:hint="default" w:ascii="Calibri" w:hAnsi="Calibri" w:eastAsia="Calibri" w:cs="Calibri"/>
-          <w:lang w:val="en"/>
-        </w:rPr>
-        <w:t xml:space="preserve">BUILD_PARCELS: this is where the Ocean Parcels container is built (not currently </w:t>
-      </w:r>
-      <w:r>
-        <w:rPr>
-          <w:rFonts w:hint="default" w:ascii="Calibri" w:hAnsi="Calibri" w:eastAsia="Calibri" w:cs="Calibri"/>
-          <w:lang w:val="en"/>
-        </w:rPr>
-        <w:tab/>
-      </w:r>
-      <w:r>
-        <w:rPr>
-          <w:rFonts w:hint="default" w:ascii="Calibri" w:hAnsi="Calibri" w:eastAsia="Calibri" w:cs="Calibri"/>
-          <w:lang w:val="en"/>
-        </w:rPr>
-        <w:t>implemented)</w:t>
-      </w:r>
-    </w:p>
-    <w:p>
-      <w:pPr>
-        <w:keepNext w:val="0"/>
-        <w:keepLines w:val="0"/>
-        <w:pageBreakBefore w:val="0"/>
-        <w:widowControl/>
-        <w:numPr>
-          <w:ilvl w:val="0"/>
-          <w:numId w:val="11"/>
-        </w:numPr>
-        <w:kinsoku/>
-        <w:wordWrap/>
-        <w:overflowPunct/>
-        <w:topLinePunct w:val="0"/>
-        <w:autoSpaceDE/>
-        <w:autoSpaceDN/>
-        <w:bidi w:val="0"/>
-        <w:adjustRightInd/>
-        <w:snapToGrid/>
-        <w:spacing w:line="276" w:lineRule="auto"/>
-        <w:ind w:left="418" w:leftChars="0" w:hanging="418" w:firstLineChars="0"/>
-        <w:textAlignment w:val="auto"/>
-        <w:rPr>
-          <w:rFonts w:hint="default" w:ascii="Calibri" w:hAnsi="Calibri" w:eastAsia="Calibri" w:cs="Calibri"/>
-          <w:lang w:val="en"/>
-        </w:rPr>
-      </w:pPr>
-      <w:r>
-        <w:rPr>
-          <w:rFonts w:hint="default" w:ascii="Calibri" w:hAnsi="Calibri" w:eastAsia="Calibri" w:cs="Calibri"/>
-          <w:lang w:val="en"/>
-        </w:rPr>
-        <w:t>config: config files such as nowcast and ecosystem are stored here</w:t>
-      </w:r>
-    </w:p>
-    <w:p>
-      <w:pPr>
-        <w:keepNext w:val="0"/>
-        <w:keepLines w:val="0"/>
-        <w:pageBreakBefore w:val="0"/>
-        <w:widowControl/>
-        <w:numPr>
-          <w:ilvl w:val="0"/>
-          <w:numId w:val="11"/>
-        </w:numPr>
-        <w:kinsoku/>
-        <w:wordWrap/>
-        <w:overflowPunct/>
-        <w:topLinePunct w:val="0"/>
-        <w:autoSpaceDE/>
-        <w:autoSpaceDN/>
-        <w:bidi w:val="0"/>
-        <w:adjustRightInd/>
-        <w:snapToGrid/>
-        <w:spacing w:line="276" w:lineRule="auto"/>
-        <w:ind w:left="418" w:leftChars="0" w:hanging="418" w:firstLineChars="0"/>
-        <w:textAlignment w:val="auto"/>
-        <w:rPr>
-          <w:rFonts w:hint="default" w:ascii="Calibri" w:hAnsi="Calibri" w:eastAsia="Calibri" w:cs="Calibri"/>
-          <w:lang w:val="en"/>
-        </w:rPr>
-      </w:pPr>
-      <w:r>
-        <w:rPr>
-          <w:rFonts w:hint="default" w:ascii="Calibri" w:hAnsi="Calibri" w:eastAsia="Calibri" w:cs="Calibri"/>
-          <w:lang w:val="en"/>
-        </w:rPr>
-        <w:t>grib: downloaded atmospheric grib files are stored here</w:t>
-      </w:r>
-    </w:p>
-    <w:p>
-      <w:pPr>
-        <w:keepNext w:val="0"/>
-        <w:keepLines w:val="0"/>
-        <w:pageBreakBefore w:val="0"/>
-        <w:widowControl/>
-        <w:numPr>
-          <w:ilvl w:val="0"/>
-          <w:numId w:val="11"/>
-        </w:numPr>
-        <w:kinsoku/>
-        <w:wordWrap/>
-        <w:overflowPunct/>
-        <w:topLinePunct w:val="0"/>
-        <w:autoSpaceDE/>
-        <w:autoSpaceDN/>
-        <w:bidi w:val="0"/>
-        <w:adjustRightInd/>
-        <w:snapToGrid/>
-        <w:spacing w:line="276" w:lineRule="auto"/>
-        <w:ind w:left="418" w:leftChars="0" w:hanging="418" w:firstLineChars="0"/>
-        <w:textAlignment w:val="auto"/>
-        <w:rPr>
-          <w:rFonts w:hint="default" w:ascii="Calibri" w:hAnsi="Calibri" w:eastAsia="Calibri" w:cs="Calibri"/>
-          <w:lang w:val="en"/>
-        </w:rPr>
-      </w:pPr>
-      <w:r>
-        <w:rPr>
-          <w:rFonts w:hint="default" w:ascii="Calibri" w:hAnsi="Calibri" w:eastAsia="Calibri" w:cs="Calibri"/>
-          <w:lang w:val="en"/>
-        </w:rPr>
-        <w:t>INPUTS: NEMO model config files are stored here e.g. bathymeter.nc etc</w:t>
-      </w:r>
-    </w:p>
-    <w:p>
-      <w:pPr>
-        <w:keepNext w:val="0"/>
-        <w:keepLines w:val="0"/>
-        <w:pageBreakBefore w:val="0"/>
-        <w:widowControl/>
-        <w:numPr>
-          <w:ilvl w:val="0"/>
-          <w:numId w:val="11"/>
-        </w:numPr>
-        <w:kinsoku/>
-        <w:wordWrap/>
-        <w:overflowPunct/>
-        <w:topLinePunct w:val="0"/>
-        <w:autoSpaceDE/>
-        <w:autoSpaceDN/>
-        <w:bidi w:val="0"/>
-        <w:adjustRightInd/>
-        <w:snapToGrid/>
-        <w:spacing w:line="276" w:lineRule="auto"/>
-        <w:ind w:left="418" w:leftChars="0" w:hanging="418" w:firstLineChars="0"/>
-        <w:textAlignment w:val="auto"/>
-        <w:rPr>
-          <w:rFonts w:hint="default" w:ascii="Calibri" w:hAnsi="Calibri" w:eastAsia="Calibri" w:cs="Calibri"/>
-          <w:lang w:val="en"/>
-        </w:rPr>
-      </w:pPr>
-      <w:r>
-        <w:rPr>
-          <w:rFonts w:hint="default" w:ascii="Calibri" w:hAnsi="Calibri" w:eastAsia="Calibri" w:cs="Calibri"/>
-          <w:lang w:val="en"/>
-        </w:rPr>
-        <w:t>logs: log output from cron and containers is stored here</w:t>
-      </w:r>
-    </w:p>
-    <w:p>
-      <w:pPr>
-        <w:keepNext w:val="0"/>
-        <w:keepLines w:val="0"/>
-        <w:pageBreakBefore w:val="0"/>
-        <w:widowControl/>
-        <w:numPr>
-          <w:ilvl w:val="0"/>
-          <w:numId w:val="11"/>
-        </w:numPr>
-        <w:kinsoku/>
-        <w:wordWrap/>
-        <w:overflowPunct/>
-        <w:topLinePunct w:val="0"/>
-        <w:autoSpaceDE/>
-        <w:autoSpaceDN/>
-        <w:bidi w:val="0"/>
-        <w:adjustRightInd/>
-        <w:snapToGrid/>
-        <w:spacing w:line="276" w:lineRule="auto"/>
-        <w:ind w:left="418" w:leftChars="0" w:hanging="418" w:firstLineChars="0"/>
-        <w:textAlignment w:val="auto"/>
-        <w:rPr>
-          <w:rFonts w:hint="default" w:ascii="Calibri" w:hAnsi="Calibri" w:eastAsia="Calibri" w:cs="Calibri"/>
-          <w:lang w:val="en"/>
-        </w:rPr>
-      </w:pPr>
-      <w:r>
-        <w:rPr>
-          <w:rFonts w:hint="default" w:ascii="Calibri" w:hAnsi="Calibri" w:eastAsia="Calibri" w:cs="Calibri"/>
-          <w:lang w:val="en"/>
-        </w:rPr>
-        <w:t>namelist: template and scripts to create weighting files</w:t>
-      </w:r>
-    </w:p>
-    <w:p>
-      <w:pPr>
-        <w:keepNext w:val="0"/>
-        <w:keepLines w:val="0"/>
-        <w:pageBreakBefore w:val="0"/>
-        <w:widowControl/>
-        <w:numPr>
-          <w:ilvl w:val="0"/>
-          <w:numId w:val="11"/>
-        </w:numPr>
-        <w:kinsoku/>
-        <w:wordWrap/>
-        <w:overflowPunct/>
-        <w:topLinePunct w:val="0"/>
-        <w:autoSpaceDE/>
-        <w:autoSpaceDN/>
-        <w:bidi w:val="0"/>
-        <w:adjustRightInd/>
-        <w:snapToGrid/>
-        <w:spacing w:line="276" w:lineRule="auto"/>
-        <w:ind w:left="418" w:leftChars="0" w:hanging="418" w:firstLineChars="0"/>
-        <w:textAlignment w:val="auto"/>
-        <w:rPr>
-          <w:rFonts w:hint="default" w:ascii="Calibri" w:hAnsi="Calibri" w:eastAsia="Calibri" w:cs="Calibri"/>
-          <w:lang w:val="en"/>
-        </w:rPr>
-      </w:pPr>
-      <w:r>
-        <w:rPr>
-          <w:rFonts w:hint="default" w:ascii="Calibri" w:hAnsi="Calibri" w:eastAsia="Calibri" w:cs="Calibri"/>
-          <w:lang w:val="en"/>
-        </w:rPr>
-        <w:t>netcdf: forcing netcdf files processed from grib are stored here</w:t>
-      </w:r>
-    </w:p>
-    <w:p>
-      <w:pPr>
-        <w:keepNext w:val="0"/>
-        <w:keepLines w:val="0"/>
-        <w:pageBreakBefore w:val="0"/>
-        <w:widowControl/>
-        <w:numPr>
-          <w:ilvl w:val="0"/>
-          <w:numId w:val="11"/>
-        </w:numPr>
-        <w:kinsoku/>
-        <w:wordWrap/>
-        <w:overflowPunct/>
-        <w:topLinePunct w:val="0"/>
-        <w:autoSpaceDE/>
-        <w:autoSpaceDN/>
-        <w:bidi w:val="0"/>
-        <w:adjustRightInd/>
-        <w:snapToGrid/>
-        <w:spacing w:line="276" w:lineRule="auto"/>
-        <w:ind w:left="418" w:leftChars="0" w:hanging="418" w:firstLineChars="0"/>
-        <w:textAlignment w:val="auto"/>
-        <w:rPr>
-          <w:rFonts w:hint="default" w:ascii="Calibri" w:hAnsi="Calibri" w:eastAsia="Calibri" w:cs="Calibri"/>
-          <w:lang w:val="en"/>
-        </w:rPr>
-      </w:pPr>
-      <w:r>
-        <w:rPr>
-          <w:rFonts w:hint="default" w:ascii="Calibri" w:hAnsi="Calibri" w:eastAsia="Calibri" w:cs="Calibri"/>
-          <w:lang w:val="en"/>
-        </w:rPr>
-        <w:t>OUTPUTS: outputs from framework are stored here</w:t>
-      </w:r>
     </w:p>
     <w:p>
       <w:pPr>
@@ -8894,7 +8828,7 @@
         <w:adjustRightInd/>
         <w:snapToGrid/>
         <w:spacing w:line="276" w:lineRule="auto"/>
-        <w:ind w:left="838" w:leftChars="0" w:hanging="418" w:firstLineChars="0"/>
+        <w:ind w:left="418" w:leftChars="0" w:hanging="418" w:firstLineChars="0"/>
         <w:textAlignment w:val="auto"/>
         <w:rPr>
           <w:rFonts w:hint="default" w:ascii="Calibri" w:hAnsi="Calibri" w:eastAsia="Calibri" w:cs="Calibri"/>
@@ -8906,7 +8840,7 @@
           <w:rFonts w:hint="default" w:ascii="Calibri" w:hAnsi="Calibri" w:eastAsia="Calibri" w:cs="Calibri"/>
           <w:lang w:val="en"/>
         </w:rPr>
-        <w:t>tracks: Trajectories from ocean parcels are stored here</w:t>
+        <w:t>archive: old, deprecated scripts stored here</w:t>
       </w:r>
     </w:p>
     <w:p>
@@ -8929,7 +8863,7 @@
         <w:adjustRightInd/>
         <w:snapToGrid/>
         <w:spacing w:line="276" w:lineRule="auto"/>
-        <w:ind w:left="838" w:leftChars="0" w:hanging="418" w:firstLineChars="0"/>
+        <w:ind w:left="418" w:leftChars="0" w:hanging="418" w:firstLineChars="0"/>
         <w:textAlignment w:val="auto"/>
         <w:rPr>
           <w:rFonts w:hint="default" w:ascii="Calibri" w:hAnsi="Calibri" w:eastAsia="Calibri" w:cs="Calibri"/>
@@ -8941,7 +8875,7 @@
           <w:rFonts w:hint="default" w:ascii="Calibri" w:hAnsi="Calibri" w:eastAsia="Calibri" w:cs="Calibri"/>
           <w:lang w:val="en"/>
         </w:rPr>
-        <w:t>netcdf: NEMO output is stored here</w:t>
+        <w:t>BUILD_NEMO: this is where the NEMO container is built</w:t>
       </w:r>
     </w:p>
     <w:p>
@@ -8964,7 +8898,7 @@
         <w:adjustRightInd/>
         <w:snapToGrid/>
         <w:spacing w:line="276" w:lineRule="auto"/>
-        <w:ind w:left="838" w:leftChars="0" w:hanging="418" w:firstLineChars="0"/>
+        <w:ind w:left="418" w:leftChars="0" w:hanging="418" w:firstLineChars="0"/>
         <w:textAlignment w:val="auto"/>
         <w:rPr>
           <w:rFonts w:hint="default" w:ascii="Calibri" w:hAnsi="Calibri" w:eastAsia="Calibri" w:cs="Calibri"/>
@@ -8976,7 +8910,21 @@
           <w:rFonts w:hint="default" w:ascii="Calibri" w:hAnsi="Calibri" w:eastAsia="Calibri" w:cs="Calibri"/>
           <w:lang w:val="en"/>
         </w:rPr>
-        <w:t>plots: plots created are stored here</w:t>
+        <w:t xml:space="preserve">BUILD_PARCELS: this is where the Ocean Parcels container is built (not currently </w:t>
+      </w:r>
+      <w:r>
+        <w:rPr>
+          <w:rFonts w:hint="default" w:ascii="Calibri" w:hAnsi="Calibri" w:eastAsia="Calibri" w:cs="Calibri"/>
+          <w:lang w:val="en"/>
+        </w:rPr>
+        <w:tab/>
+      </w:r>
+      <w:r>
+        <w:rPr>
+          <w:rFonts w:hint="default" w:ascii="Calibri" w:hAnsi="Calibri" w:eastAsia="Calibri" w:cs="Calibri"/>
+          <w:lang w:val="en"/>
+        </w:rPr>
+        <w:t>implemented)</w:t>
       </w:r>
     </w:p>
     <w:p>
@@ -8987,7 +8935,7 @@
         <w:widowControl/>
         <w:numPr>
           <w:ilvl w:val="0"/>
-          <w:numId w:val="11"/>
+          <w:numId w:val="12"/>
         </w:numPr>
         <w:kinsoku/>
         <w:wordWrap/>
@@ -9011,7 +8959,7 @@
           <w:rFonts w:hint="default" w:ascii="Calibri" w:hAnsi="Calibri" w:eastAsia="Calibri" w:cs="Calibri"/>
           <w:lang w:val="en"/>
         </w:rPr>
-        <w:t>RUN_NEMO: the directory that NEMO is run from</w:t>
+        <w:t>config: config files such as nowcast and ecosystem are stored here</w:t>
       </w:r>
     </w:p>
     <w:p>
@@ -9022,7 +8970,7 @@
         <w:widowControl/>
         <w:numPr>
           <w:ilvl w:val="0"/>
-          <w:numId w:val="11"/>
+          <w:numId w:val="12"/>
         </w:numPr>
         <w:kinsoku/>
         <w:wordWrap/>
@@ -9046,7 +8994,7 @@
           <w:rFonts w:hint="default" w:ascii="Calibri" w:hAnsi="Calibri" w:eastAsia="Calibri" w:cs="Calibri"/>
           <w:lang w:val="en"/>
         </w:rPr>
-        <w:t>RUN_PARCELS: the directory the ocean parcels is run from</w:t>
+        <w:t>grib: downloaded atmospheric grib files are stored here</w:t>
       </w:r>
     </w:p>
     <w:p>
@@ -9057,7 +9005,7 @@
         <w:widowControl/>
         <w:numPr>
           <w:ilvl w:val="0"/>
-          <w:numId w:val="11"/>
+          <w:numId w:val="12"/>
         </w:numPr>
         <w:kinsoku/>
         <w:wordWrap/>
@@ -9081,7 +9029,7 @@
           <w:rFonts w:hint="default" w:ascii="Calibri" w:hAnsi="Calibri" w:eastAsia="Calibri" w:cs="Calibri"/>
           <w:lang w:val="en"/>
         </w:rPr>
-        <w:t>sargassum: downloaded sargassum images and seed locations are stored here</w:t>
+        <w:t>INPUTS: NEMO model config files are stored here e.g. bathymeter.nc etc</w:t>
       </w:r>
     </w:p>
     <w:p>
@@ -9092,7 +9040,7 @@
         <w:widowControl/>
         <w:numPr>
           <w:ilvl w:val="0"/>
-          <w:numId w:val="11"/>
+          <w:numId w:val="12"/>
         </w:numPr>
         <w:kinsoku/>
         <w:wordWrap/>
@@ -9116,7 +9064,7 @@
           <w:rFonts w:hint="default" w:ascii="Calibri" w:hAnsi="Calibri" w:eastAsia="Calibri" w:cs="Calibri"/>
           <w:lang w:val="en"/>
         </w:rPr>
-        <w:t>weights: generated weights files are stored here</w:t>
+        <w:t>logs: log output from cron and containers is stored here</w:t>
       </w:r>
     </w:p>
     <w:p>
@@ -9127,7 +9075,7 @@
         <w:widowControl/>
         <w:numPr>
           <w:ilvl w:val="0"/>
-          <w:numId w:val="11"/>
+          <w:numId w:val="12"/>
         </w:numPr>
         <w:kinsoku/>
         <w:wordWrap/>
@@ -9151,6 +9099,356 @@
           <w:rFonts w:hint="default" w:ascii="Calibri" w:hAnsi="Calibri" w:eastAsia="Calibri" w:cs="Calibri"/>
           <w:lang w:val="en"/>
         </w:rPr>
+        <w:t>namelist: template and scripts to create weighting files</w:t>
+      </w:r>
+    </w:p>
+    <w:p>
+      <w:pPr>
+        <w:keepNext w:val="0"/>
+        <w:keepLines w:val="0"/>
+        <w:pageBreakBefore w:val="0"/>
+        <w:widowControl/>
+        <w:numPr>
+          <w:ilvl w:val="0"/>
+          <w:numId w:val="12"/>
+        </w:numPr>
+        <w:kinsoku/>
+        <w:wordWrap/>
+        <w:overflowPunct/>
+        <w:topLinePunct w:val="0"/>
+        <w:autoSpaceDE/>
+        <w:autoSpaceDN/>
+        <w:bidi w:val="0"/>
+        <w:adjustRightInd/>
+        <w:snapToGrid/>
+        <w:spacing w:line="276" w:lineRule="auto"/>
+        <w:ind w:left="418" w:leftChars="0" w:hanging="418" w:firstLineChars="0"/>
+        <w:textAlignment w:val="auto"/>
+        <w:rPr>
+          <w:rFonts w:hint="default" w:ascii="Calibri" w:hAnsi="Calibri" w:eastAsia="Calibri" w:cs="Calibri"/>
+          <w:lang w:val="en"/>
+        </w:rPr>
+      </w:pPr>
+      <w:r>
+        <w:rPr>
+          <w:rFonts w:hint="default" w:ascii="Calibri" w:hAnsi="Calibri" w:eastAsia="Calibri" w:cs="Calibri"/>
+          <w:lang w:val="en"/>
+        </w:rPr>
+        <w:t>netcdf: forcing netcdf files processed from grib are stored here</w:t>
+      </w:r>
+    </w:p>
+    <w:p>
+      <w:pPr>
+        <w:keepNext w:val="0"/>
+        <w:keepLines w:val="0"/>
+        <w:pageBreakBefore w:val="0"/>
+        <w:widowControl/>
+        <w:numPr>
+          <w:ilvl w:val="0"/>
+          <w:numId w:val="12"/>
+        </w:numPr>
+        <w:kinsoku/>
+        <w:wordWrap/>
+        <w:overflowPunct/>
+        <w:topLinePunct w:val="0"/>
+        <w:autoSpaceDE/>
+        <w:autoSpaceDN/>
+        <w:bidi w:val="0"/>
+        <w:adjustRightInd/>
+        <w:snapToGrid/>
+        <w:spacing w:line="276" w:lineRule="auto"/>
+        <w:ind w:left="418" w:leftChars="0" w:hanging="418" w:firstLineChars="0"/>
+        <w:textAlignment w:val="auto"/>
+        <w:rPr>
+          <w:rFonts w:hint="default" w:ascii="Calibri" w:hAnsi="Calibri" w:eastAsia="Calibri" w:cs="Calibri"/>
+          <w:lang w:val="en"/>
+        </w:rPr>
+      </w:pPr>
+      <w:r>
+        <w:rPr>
+          <w:rFonts w:hint="default" w:ascii="Calibri" w:hAnsi="Calibri" w:eastAsia="Calibri" w:cs="Calibri"/>
+          <w:lang w:val="en"/>
+        </w:rPr>
+        <w:t>OUTPUTS: outputs from framework are stored here</w:t>
+      </w:r>
+    </w:p>
+    <w:p>
+      <w:pPr>
+        <w:keepNext w:val="0"/>
+        <w:keepLines w:val="0"/>
+        <w:pageBreakBefore w:val="0"/>
+        <w:widowControl/>
+        <w:numPr>
+          <w:ilvl w:val="0"/>
+          <w:numId w:val="13"/>
+        </w:numPr>
+        <w:kinsoku/>
+        <w:wordWrap/>
+        <w:overflowPunct/>
+        <w:topLinePunct w:val="0"/>
+        <w:autoSpaceDE/>
+        <w:autoSpaceDN/>
+        <w:bidi w:val="0"/>
+        <w:adjustRightInd/>
+        <w:snapToGrid/>
+        <w:spacing w:line="276" w:lineRule="auto"/>
+        <w:ind w:left="838" w:leftChars="0" w:hanging="418" w:firstLineChars="0"/>
+        <w:textAlignment w:val="auto"/>
+        <w:rPr>
+          <w:rFonts w:hint="default" w:ascii="Calibri" w:hAnsi="Calibri" w:eastAsia="Calibri" w:cs="Calibri"/>
+          <w:lang w:val="en"/>
+        </w:rPr>
+      </w:pPr>
+      <w:r>
+        <w:rPr>
+          <w:rFonts w:hint="default" w:ascii="Calibri" w:hAnsi="Calibri" w:eastAsia="Calibri" w:cs="Calibri"/>
+          <w:lang w:val="en"/>
+        </w:rPr>
+        <w:t>tracks: Trajectories from ocean parcels are stored here</w:t>
+      </w:r>
+    </w:p>
+    <w:p>
+      <w:pPr>
+        <w:keepNext w:val="0"/>
+        <w:keepLines w:val="0"/>
+        <w:pageBreakBefore w:val="0"/>
+        <w:widowControl/>
+        <w:numPr>
+          <w:ilvl w:val="0"/>
+          <w:numId w:val="13"/>
+        </w:numPr>
+        <w:kinsoku/>
+        <w:wordWrap/>
+        <w:overflowPunct/>
+        <w:topLinePunct w:val="0"/>
+        <w:autoSpaceDE/>
+        <w:autoSpaceDN/>
+        <w:bidi w:val="0"/>
+        <w:adjustRightInd/>
+        <w:snapToGrid/>
+        <w:spacing w:line="276" w:lineRule="auto"/>
+        <w:ind w:left="838" w:leftChars="0" w:hanging="418" w:firstLineChars="0"/>
+        <w:textAlignment w:val="auto"/>
+        <w:rPr>
+          <w:rFonts w:hint="default" w:ascii="Calibri" w:hAnsi="Calibri" w:eastAsia="Calibri" w:cs="Calibri"/>
+          <w:lang w:val="en"/>
+        </w:rPr>
+      </w:pPr>
+      <w:r>
+        <w:rPr>
+          <w:rFonts w:hint="default" w:ascii="Calibri" w:hAnsi="Calibri" w:eastAsia="Calibri" w:cs="Calibri"/>
+          <w:lang w:val="en"/>
+        </w:rPr>
+        <w:t>netcdf: NEMO output is stored here</w:t>
+      </w:r>
+    </w:p>
+    <w:p>
+      <w:pPr>
+        <w:keepNext w:val="0"/>
+        <w:keepLines w:val="0"/>
+        <w:pageBreakBefore w:val="0"/>
+        <w:widowControl/>
+        <w:numPr>
+          <w:ilvl w:val="0"/>
+          <w:numId w:val="13"/>
+        </w:numPr>
+        <w:kinsoku/>
+        <w:wordWrap/>
+        <w:overflowPunct/>
+        <w:topLinePunct w:val="0"/>
+        <w:autoSpaceDE/>
+        <w:autoSpaceDN/>
+        <w:bidi w:val="0"/>
+        <w:adjustRightInd/>
+        <w:snapToGrid/>
+        <w:spacing w:line="276" w:lineRule="auto"/>
+        <w:ind w:left="838" w:leftChars="0" w:hanging="418" w:firstLineChars="0"/>
+        <w:textAlignment w:val="auto"/>
+        <w:rPr>
+          <w:rFonts w:hint="default" w:ascii="Calibri" w:hAnsi="Calibri" w:eastAsia="Calibri" w:cs="Calibri"/>
+          <w:lang w:val="en"/>
+        </w:rPr>
+      </w:pPr>
+      <w:r>
+        <w:rPr>
+          <w:rFonts w:hint="default" w:ascii="Calibri" w:hAnsi="Calibri" w:eastAsia="Calibri" w:cs="Calibri"/>
+          <w:lang w:val="en"/>
+        </w:rPr>
+        <w:t>plots: plots created are stored here</w:t>
+      </w:r>
+    </w:p>
+    <w:p>
+      <w:pPr>
+        <w:keepNext w:val="0"/>
+        <w:keepLines w:val="0"/>
+        <w:pageBreakBefore w:val="0"/>
+        <w:widowControl/>
+        <w:numPr>
+          <w:ilvl w:val="0"/>
+          <w:numId w:val="12"/>
+        </w:numPr>
+        <w:kinsoku/>
+        <w:wordWrap/>
+        <w:overflowPunct/>
+        <w:topLinePunct w:val="0"/>
+        <w:autoSpaceDE/>
+        <w:autoSpaceDN/>
+        <w:bidi w:val="0"/>
+        <w:adjustRightInd/>
+        <w:snapToGrid/>
+        <w:spacing w:line="276" w:lineRule="auto"/>
+        <w:ind w:left="418" w:leftChars="0" w:hanging="418" w:firstLineChars="0"/>
+        <w:textAlignment w:val="auto"/>
+        <w:rPr>
+          <w:rFonts w:hint="default" w:ascii="Calibri" w:hAnsi="Calibri" w:eastAsia="Calibri" w:cs="Calibri"/>
+          <w:lang w:val="en"/>
+        </w:rPr>
+      </w:pPr>
+      <w:r>
+        <w:rPr>
+          <w:rFonts w:hint="default" w:ascii="Calibri" w:hAnsi="Calibri" w:eastAsia="Calibri" w:cs="Calibri"/>
+          <w:lang w:val="en"/>
+        </w:rPr>
+        <w:t>RUN_NEMO: the directory that NEMO is run from</w:t>
+      </w:r>
+    </w:p>
+    <w:p>
+      <w:pPr>
+        <w:keepNext w:val="0"/>
+        <w:keepLines w:val="0"/>
+        <w:pageBreakBefore w:val="0"/>
+        <w:widowControl/>
+        <w:numPr>
+          <w:ilvl w:val="0"/>
+          <w:numId w:val="12"/>
+        </w:numPr>
+        <w:kinsoku/>
+        <w:wordWrap/>
+        <w:overflowPunct/>
+        <w:topLinePunct w:val="0"/>
+        <w:autoSpaceDE/>
+        <w:autoSpaceDN/>
+        <w:bidi w:val="0"/>
+        <w:adjustRightInd/>
+        <w:snapToGrid/>
+        <w:spacing w:line="276" w:lineRule="auto"/>
+        <w:ind w:left="418" w:leftChars="0" w:hanging="418" w:firstLineChars="0"/>
+        <w:textAlignment w:val="auto"/>
+        <w:rPr>
+          <w:rFonts w:hint="default" w:ascii="Calibri" w:hAnsi="Calibri" w:eastAsia="Calibri" w:cs="Calibri"/>
+          <w:lang w:val="en"/>
+        </w:rPr>
+      </w:pPr>
+      <w:r>
+        <w:rPr>
+          <w:rFonts w:hint="default" w:ascii="Calibri" w:hAnsi="Calibri" w:eastAsia="Calibri" w:cs="Calibri"/>
+          <w:lang w:val="en"/>
+        </w:rPr>
+        <w:t>RUN_PARCELS: the directory the ocean parcels is run from</w:t>
+      </w:r>
+    </w:p>
+    <w:p>
+      <w:pPr>
+        <w:keepNext w:val="0"/>
+        <w:keepLines w:val="0"/>
+        <w:pageBreakBefore w:val="0"/>
+        <w:widowControl/>
+        <w:numPr>
+          <w:ilvl w:val="0"/>
+          <w:numId w:val="12"/>
+        </w:numPr>
+        <w:kinsoku/>
+        <w:wordWrap/>
+        <w:overflowPunct/>
+        <w:topLinePunct w:val="0"/>
+        <w:autoSpaceDE/>
+        <w:autoSpaceDN/>
+        <w:bidi w:val="0"/>
+        <w:adjustRightInd/>
+        <w:snapToGrid/>
+        <w:spacing w:line="276" w:lineRule="auto"/>
+        <w:ind w:left="418" w:leftChars="0" w:hanging="418" w:firstLineChars="0"/>
+        <w:textAlignment w:val="auto"/>
+        <w:rPr>
+          <w:rFonts w:hint="default" w:ascii="Calibri" w:hAnsi="Calibri" w:eastAsia="Calibri" w:cs="Calibri"/>
+          <w:lang w:val="en"/>
+        </w:rPr>
+      </w:pPr>
+      <w:r>
+        <w:rPr>
+          <w:rFonts w:hint="default" w:ascii="Calibri" w:hAnsi="Calibri" w:eastAsia="Calibri" w:cs="Calibri"/>
+          <w:lang w:val="en"/>
+        </w:rPr>
+        <w:t>sargassum: downloaded sargassum images and seed locations are stored here</w:t>
+      </w:r>
+    </w:p>
+    <w:p>
+      <w:pPr>
+        <w:keepNext w:val="0"/>
+        <w:keepLines w:val="0"/>
+        <w:pageBreakBefore w:val="0"/>
+        <w:widowControl/>
+        <w:numPr>
+          <w:ilvl w:val="0"/>
+          <w:numId w:val="12"/>
+        </w:numPr>
+        <w:kinsoku/>
+        <w:wordWrap/>
+        <w:overflowPunct/>
+        <w:topLinePunct w:val="0"/>
+        <w:autoSpaceDE/>
+        <w:autoSpaceDN/>
+        <w:bidi w:val="0"/>
+        <w:adjustRightInd/>
+        <w:snapToGrid/>
+        <w:spacing w:line="276" w:lineRule="auto"/>
+        <w:ind w:left="418" w:leftChars="0" w:hanging="418" w:firstLineChars="0"/>
+        <w:textAlignment w:val="auto"/>
+        <w:rPr>
+          <w:rFonts w:hint="default" w:ascii="Calibri" w:hAnsi="Calibri" w:eastAsia="Calibri" w:cs="Calibri"/>
+          <w:lang w:val="en"/>
+        </w:rPr>
+      </w:pPr>
+      <w:r>
+        <w:rPr>
+          <w:rFonts w:hint="default" w:ascii="Calibri" w:hAnsi="Calibri" w:eastAsia="Calibri" w:cs="Calibri"/>
+          <w:lang w:val="en"/>
+        </w:rPr>
+        <w:t>weights: generated weights files are stored here</w:t>
+      </w:r>
+    </w:p>
+    <w:p>
+      <w:pPr>
+        <w:keepNext w:val="0"/>
+        <w:keepLines w:val="0"/>
+        <w:pageBreakBefore w:val="0"/>
+        <w:widowControl/>
+        <w:numPr>
+          <w:ilvl w:val="0"/>
+          <w:numId w:val="12"/>
+        </w:numPr>
+        <w:kinsoku/>
+        <w:wordWrap/>
+        <w:overflowPunct/>
+        <w:topLinePunct w:val="0"/>
+        <w:autoSpaceDE/>
+        <w:autoSpaceDN/>
+        <w:bidi w:val="0"/>
+        <w:adjustRightInd/>
+        <w:snapToGrid/>
+        <w:spacing w:line="276" w:lineRule="auto"/>
+        <w:ind w:left="418" w:leftChars="0" w:hanging="418" w:firstLineChars="0"/>
+        <w:textAlignment w:val="auto"/>
+        <w:rPr>
+          <w:rFonts w:hint="default" w:ascii="Calibri" w:hAnsi="Calibri" w:eastAsia="Calibri" w:cs="Calibri"/>
+          <w:lang w:val="en"/>
+        </w:rPr>
+      </w:pPr>
+      <w:r>
+        <w:rPr>
+          <w:rFonts w:hint="default" w:ascii="Calibri" w:hAnsi="Calibri" w:eastAsia="Calibri" w:cs="Calibri"/>
+          <w:lang w:val="en"/>
+        </w:rPr>
         <w:t>workers: python worker scripts are stored here.</w:t>
       </w:r>
     </w:p>
@@ -9194,7 +9492,7 @@
           <w:lang w:val="en"/>
         </w:rPr>
       </w:pPr>
-      <w:bookmarkStart w:id="32" w:name="_Toc1440336652"/>
+      <w:bookmarkStart w:id="32" w:name="_Toc801756405"/>
       <w:r>
         <w:rPr>
           <w:rFonts w:hint="default" w:ascii="Calibri" w:hAnsi="Calibri" w:cs="Calibri"/>
@@ -9221,7 +9519,7 @@
           <w:lang w:val="en"/>
         </w:rPr>
       </w:pPr>
-      <w:bookmarkStart w:id="33" w:name="_Toc1070802150"/>
+      <w:bookmarkStart w:id="33" w:name="_Toc973160753"/>
       <w:r>
         <w:rPr>
           <w:rFonts w:hint="default" w:ascii="Calibri" w:hAnsi="Calibri" w:cs="Calibri"/>
@@ -9831,6 +10129,26 @@
     </w:lvl>
   </w:abstractNum>
   <w:abstractNum w:abstractNumId="5">
+    <w:nsid w:val="FB1E7730"/>
+    <w:multiLevelType w:val="singleLevel"/>
+    <w:tmpl w:val="FB1E7730"/>
+    <w:lvl w:ilvl="0" w:tentative="0">
+      <w:start w:val="1"/>
+      <w:numFmt w:val="bullet"/>
+      <w:lvlText w:val="-"/>
+      <w:lvlJc w:val="left"/>
+      <w:pPr>
+        <w:tabs>
+          <w:tab w:val="left" w:pos="420"/>
+        </w:tabs>
+        <w:ind w:left="418" w:leftChars="0" w:hanging="418" w:firstLineChars="0"/>
+      </w:pPr>
+      <w:rPr>
+        <w:rFonts w:hint="default" w:ascii="Abyssinica SIL" w:hAnsi="Abyssinica SIL" w:cs="Abyssinica SIL"/>
+      </w:rPr>
+    </w:lvl>
+  </w:abstractNum>
+  <w:abstractNum w:abstractNumId="6">
     <w:nsid w:val="FD7BA9FE"/>
     <w:multiLevelType w:val="multilevel"/>
     <w:tmpl w:val="FD7BA9FE"/>
@@ -9920,7 +10238,7 @@
       </w:pPr>
     </w:lvl>
   </w:abstractNum>
-  <w:abstractNum w:abstractNumId="6">
+  <w:abstractNum w:abstractNumId="7">
     <w:nsid w:val="FF1B1785"/>
     <w:multiLevelType w:val="multilevel"/>
     <w:tmpl w:val="FF1B1785"/>
@@ -10010,7 +10328,7 @@
       </w:pPr>
     </w:lvl>
   </w:abstractNum>
-  <w:abstractNum w:abstractNumId="7">
+  <w:abstractNum w:abstractNumId="8">
     <w:nsid w:val="FF7ACEA2"/>
     <w:multiLevelType w:val="singleLevel"/>
     <w:tmpl w:val="FF7ACEA2"/>
@@ -10030,7 +10348,7 @@
       </w:rPr>
     </w:lvl>
   </w:abstractNum>
-  <w:abstractNum w:abstractNumId="8">
+  <w:abstractNum w:abstractNumId="9">
     <w:nsid w:val="FFFC64A3"/>
     <w:multiLevelType w:val="multilevel"/>
     <w:tmpl w:val="FFFC64A3"/>
@@ -10143,7 +10461,7 @@
       </w:rPr>
     </w:lvl>
   </w:abstractNum>
-  <w:abstractNum w:abstractNumId="9">
+  <w:abstractNum w:abstractNumId="10">
     <w:nsid w:val="5EB6F74D"/>
     <w:multiLevelType w:val="singleLevel"/>
     <w:tmpl w:val="5EB6F74D"/>
@@ -10163,7 +10481,7 @@
       </w:rPr>
     </w:lvl>
   </w:abstractNum>
-  <w:abstractNum w:abstractNumId="10">
+  <w:abstractNum w:abstractNumId="11">
     <w:nsid w:val="767F476C"/>
     <w:multiLevelType w:val="multilevel"/>
     <w:tmpl w:val="767F476C"/>
@@ -10253,7 +10571,7 @@
       </w:pPr>
     </w:lvl>
   </w:abstractNum>
-  <w:abstractNum w:abstractNumId="11">
+  <w:abstractNum w:abstractNumId="12">
     <w:nsid w:val="7F44A680"/>
     <w:multiLevelType w:val="singleLevel"/>
     <w:tmpl w:val="7F44A680"/>
@@ -10277,37 +10595,40 @@
     <w:abstractNumId w:val="4"/>
   </w:num>
   <w:num w:numId="2">
-    <w:abstractNumId w:val="5"/>
+    <w:abstractNumId w:val="6"/>
   </w:num>
   <w:num w:numId="3">
-    <w:abstractNumId w:val="6"/>
+    <w:abstractNumId w:val="7"/>
   </w:num>
   <w:num w:numId="4">
     <w:abstractNumId w:val="0"/>
   </w:num>
   <w:num w:numId="5">
-    <w:abstractNumId w:val="10"/>
+    <w:abstractNumId w:val="11"/>
   </w:num>
   <w:num w:numId="6">
-    <w:abstractNumId w:val="8"/>
+    <w:abstractNumId w:val="9"/>
   </w:num>
   <w:num w:numId="7">
     <w:abstractNumId w:val="2"/>
   </w:num>
   <w:num w:numId="8">
-    <w:abstractNumId w:val="9"/>
+    <w:abstractNumId w:val="10"/>
   </w:num>
   <w:num w:numId="9">
-    <w:abstractNumId w:val="11"/>
+    <w:abstractNumId w:val="12"/>
   </w:num>
   <w:num w:numId="10">
     <w:abstractNumId w:val="1"/>
   </w:num>
   <w:num w:numId="11">
+    <w:abstractNumId w:val="5"/>
+  </w:num>
+  <w:num w:numId="12">
     <w:abstractNumId w:val="3"/>
   </w:num>
-  <w:num w:numId="12">
-    <w:abstractNumId w:val="7"/>
+  <w:num w:numId="13">
+    <w:abstractNumId w:val="8"/>
   </w:num>
 </w:numbering>
 </file>

</xml_diff>

<commit_message>
added placeholders to retain folder structure
</commit_message>
<xml_diff>
--- a/Surge_Part_Manual.docx
+++ b/Surge_Part_Manual.docx
@@ -18,8 +18,8 @@
         <w:tblLook w:val="04a0" w:noHBand="0" w:noVBand="1" w:firstColumn="1" w:lastRow="0" w:lastColumn="0" w:firstRow="1"/>
       </w:tblPr>
       <w:tblGrid>
-        <w:gridCol w:w="2677"/>
-        <w:gridCol w:w="7067"/>
+        <w:gridCol w:w="2676"/>
+        <w:gridCol w:w="7068"/>
       </w:tblGrid>
       <w:tr>
         <w:trPr>
@@ -27,7 +27,7 @@
         </w:trPr>
         <w:tc>
           <w:tcPr>
-            <w:tcW w:w="2677" w:type="dxa"/>
+            <w:tcW w:w="2676" w:type="dxa"/>
             <w:tcBorders>
               <w:top w:val="nil"/>
               <w:left w:val="nil"/>
@@ -40,6 +40,7 @@
             <w:pPr>
               <w:pStyle w:val="NoSpacing"/>
               <w:widowControl w:val="false"/>
+              <w:suppressAutoHyphens w:val="true"/>
               <w:spacing w:before="0" w:after="0"/>
               <w:jc w:val="left"/>
               <w:rPr>
@@ -56,10 +57,8 @@
                 <w:rFonts w:eastAsia="Calibri" w:cs="Calibri"/>
                 <w:b/>
                 <w:color w:val="C00000"/>
-                <w:kern w:val="0"/>
                 <w:sz w:val="22"/>
                 <w:szCs w:val="22"/>
-                <w:lang w:val="en-GB" w:eastAsia="en-GB" w:bidi="ar-SA"/>
               </w:rPr>
             </w:r>
           </w:p>
@@ -67,6 +66,7 @@
             <w:pPr>
               <w:pStyle w:val="NoSpacing"/>
               <w:widowControl w:val="false"/>
+              <w:suppressAutoHyphens w:val="true"/>
               <w:spacing w:before="0" w:after="0"/>
               <w:jc w:val="left"/>
               <w:rPr>
@@ -83,17 +83,15 @@
                 <w:rFonts w:eastAsia="Calibri" w:cs="Calibri"/>
                 <w:b/>
                 <w:color w:val="C00000"/>
-                <w:kern w:val="0"/>
                 <w:sz w:val="22"/>
                 <w:szCs w:val="22"/>
-                <w:lang w:val="en-GB" w:eastAsia="en-GB" w:bidi="ar-SA"/>
               </w:rPr>
             </w:r>
           </w:p>
         </w:tc>
         <w:tc>
           <w:tcPr>
-            <w:tcW w:w="7067" w:type="dxa"/>
+            <w:tcW w:w="7068" w:type="dxa"/>
             <w:tcBorders>
               <w:top w:val="nil"/>
               <w:left w:val="nil"/>
@@ -109,7 +107,8 @@
           <w:p>
             <w:pPr>
               <w:pStyle w:val="Normal"/>
-              <w:widowControl/>
+              <w:widowControl w:val="false"/>
+              <w:suppressAutoHyphens w:val="true"/>
               <w:spacing w:before="0" w:after="0"/>
               <w:jc w:val="left"/>
               <w:rPr>
@@ -135,6 +134,7 @@
                 <w:tab w:val="clear" w:pos="720"/>
                 <w:tab w:val="right" w:pos="6854" w:leader="none"/>
               </w:tabs>
+              <w:suppressAutoHyphens w:val="true"/>
               <w:spacing w:before="0" w:after="0"/>
               <w:jc w:val="left"/>
               <w:rPr>
@@ -191,7 +191,7 @@
         <w:trPr/>
         <w:tc>
           <w:tcPr>
-            <w:tcW w:w="2677" w:type="dxa"/>
+            <w:tcW w:w="2676" w:type="dxa"/>
             <w:tcBorders>
               <w:top w:val="nil"/>
               <w:left w:val="nil"/>
@@ -204,6 +204,7 @@
             <w:pPr>
               <w:pStyle w:val="NoSpacing"/>
               <w:widowControl w:val="false"/>
+              <w:suppressAutoHyphens w:val="true"/>
               <w:spacing w:before="0" w:after="0"/>
               <w:jc w:val="left"/>
               <w:rPr>
@@ -213,15 +214,13 @@
             <w:r>
               <w:rPr>
                 <w:rFonts w:eastAsia="Calibri" w:cs="Calibri"/>
-                <w:kern w:val="0"/>
-                <w:lang w:val="en-GB" w:eastAsia="en-GB" w:bidi="ar-SA"/>
               </w:rPr>
             </w:r>
           </w:p>
         </w:tc>
         <w:tc>
           <w:tcPr>
-            <w:tcW w:w="7067" w:type="dxa"/>
+            <w:tcW w:w="7068" w:type="dxa"/>
             <w:tcBorders>
               <w:top w:val="nil"/>
               <w:left w:val="nil"/>
@@ -240,6 +239,7 @@
             <w:pPr>
               <w:pStyle w:val="Normal"/>
               <w:widowControl w:val="false"/>
+              <w:suppressAutoHyphens w:val="true"/>
               <w:spacing w:before="0" w:after="0"/>
               <w:jc w:val="left"/>
               <w:rPr>
@@ -248,10 +248,7 @@
               </w:rPr>
             </w:pPr>
             <w:r>
-              <w:rPr>
-                <w:kern w:val="0"/>
-                <w:lang w:eastAsia="en-GB" w:bidi="ar-SA"/>
-              </w:rPr>
+              <w:rPr/>
               <w:drawing>
                 <wp:inline distT="0" distB="0" distL="0" distR="0">
                   <wp:extent cx="4436745" cy="1882140"/>
@@ -299,7 +296,7 @@
         </w:trPr>
         <w:tc>
           <w:tcPr>
-            <w:tcW w:w="2677" w:type="dxa"/>
+            <w:tcW w:w="2676" w:type="dxa"/>
             <w:tcBorders>
               <w:top w:val="nil"/>
               <w:left w:val="nil"/>
@@ -313,6 +310,7 @@
             <w:pPr>
               <w:pStyle w:val="NoSpacing"/>
               <w:widowControl w:val="false"/>
+              <w:suppressAutoHyphens w:val="true"/>
               <w:spacing w:before="0" w:after="0"/>
               <w:jc w:val="center"/>
               <w:rPr>
@@ -333,7 +331,7 @@
         </w:tc>
         <w:tc>
           <w:tcPr>
-            <w:tcW w:w="7067" w:type="dxa"/>
+            <w:tcW w:w="7068" w:type="dxa"/>
             <w:tcBorders>
               <w:top w:val="nil"/>
               <w:left w:val="single" w:sz="48" w:space="0" w:color="FFFFFF"/>
@@ -349,7 +347,8 @@
           <w:p>
             <w:pPr>
               <w:pStyle w:val="Normal"/>
-              <w:widowControl/>
+              <w:widowControl w:val="false"/>
+              <w:suppressAutoHyphens w:val="true"/>
               <w:spacing w:before="0" w:after="0"/>
               <w:jc w:val="left"/>
               <w:rPr>
@@ -371,7 +370,7 @@
         <w:trPr/>
         <w:tc>
           <w:tcPr>
-            <w:tcW w:w="2677" w:type="dxa"/>
+            <w:tcW w:w="2676" w:type="dxa"/>
             <w:tcBorders>
               <w:top w:val="nil"/>
               <w:left w:val="nil"/>
@@ -385,6 +384,7 @@
             <w:pPr>
               <w:pStyle w:val="NoSpacing"/>
               <w:widowControl w:val="false"/>
+              <w:suppressAutoHyphens w:val="true"/>
               <w:spacing w:before="0" w:after="0"/>
               <w:jc w:val="left"/>
               <w:rPr>
@@ -394,15 +394,13 @@
             <w:r>
               <w:rPr>
                 <w:rFonts w:eastAsia="Calibri" w:cs="Calibri"/>
-                <w:kern w:val="0"/>
-                <w:lang w:val="en-GB" w:eastAsia="en-GB" w:bidi="ar-SA"/>
               </w:rPr>
             </w:r>
           </w:p>
         </w:tc>
         <w:tc>
           <w:tcPr>
-            <w:tcW w:w="7067" w:type="dxa"/>
+            <w:tcW w:w="7068" w:type="dxa"/>
             <w:tcBorders>
               <w:top w:val="nil"/>
               <w:left w:val="nil"/>
@@ -420,6 +418,7 @@
             <w:pPr>
               <w:pStyle w:val="NoSpacing"/>
               <w:widowControl w:val="false"/>
+              <w:suppressAutoHyphens w:val="true"/>
               <w:spacing w:before="0" w:after="0"/>
               <w:jc w:val="left"/>
               <w:rPr>
@@ -430,9 +429,7 @@
             <w:r>
               <w:rPr>
                 <w:rFonts w:eastAsia="Calibri" w:cs="Calibri"/>
-                <w:kern w:val="0"/>
                 <w:sz w:val="12"/>
-                <w:lang w:val="en-GB" w:eastAsia="en-GB" w:bidi="ar-SA"/>
               </w:rPr>
             </w:r>
           </w:p>
@@ -4062,43 +4059,7 @@
           <w:shd w:fill="D9D9D9" w:val="clear"/>
           <w:lang w:val="en"/>
         </w:rPr>
-        <w:t xml:space="preserve">$ </w:t>
-      </w:r>
-      <w:r>
-        <w:rPr>
-          <w:rFonts w:eastAsia="Calibri" w:cs="Roboto" w:ascii="Roboto" w:hAnsi="Roboto"/>
-          <w:color w:val="000000"/>
-          <w:shd w:fill="D9D9D9" w:val="clear"/>
-          <w:lang w:val="en"/>
-        </w:rPr>
-        <w:t xml:space="preserve">sudo </w:t>
-      </w:r>
-      <w:r>
-        <w:rPr>
-          <w:rFonts w:eastAsia="Calibri" w:cs="Roboto" w:ascii="Roboto" w:hAnsi="Roboto"/>
-          <w:color w:val="000000"/>
-          <w:shd w:fill="D9D9D9" w:val="clear"/>
-          <w:lang w:val="en"/>
-        </w:rPr>
-        <w:t>npm install pm2</w:t>
-      </w:r>
-      <w:r>
-        <w:rPr>
-          <w:rFonts w:eastAsia="Calibri" w:cs="Roboto" w:ascii="Roboto" w:hAnsi="Roboto"/>
-          <w:color w:val="000000"/>
-          <w:shd w:fill="D9D9D9" w:val="clear"/>
-          <w:lang w:val="en"/>
-        </w:rPr>
-        <w:t>@</w:t>
-      </w:r>
-      <w:r>
-        <w:rPr>
-          <w:rFonts w:eastAsia="Calibri" w:cs="Roboto" w:ascii="Roboto" w:hAnsi="Roboto"/>
-          <w:color w:val="000000"/>
-          <w:shd w:fill="D9D9D9" w:val="clear"/>
-          <w:lang w:val="en"/>
-        </w:rPr>
-        <w:t>latest -g</w:t>
+        <w:t>$ sudo npm install pm2@latest -g</w:t>
       </w:r>
     </w:p>
     <w:p>
@@ -4283,6 +4244,26 @@
     <w:p>
       <w:pPr>
         <w:pStyle w:val="Normal"/>
+        <w:numPr>
+          <w:ilvl w:val="0"/>
+          <w:numId w:val="9"/>
+        </w:numPr>
+        <w:rPr>
+          <w:rFonts w:ascii="Calibri" w:hAnsi="Calibri" w:cs="Calibri"/>
+          <w:lang w:val="en"/>
+        </w:rPr>
+      </w:pPr>
+      <w:r>
+        <w:rPr>
+          <w:rFonts w:cs="Calibri" w:ascii="Calibri" w:hAnsi="Calibri"/>
+          <w:lang w:val="en"/>
+        </w:rPr>
+        <w:t>set processor options</w:t>
+      </w:r>
+    </w:p>
+    <w:p>
+      <w:pPr>
+        <w:pStyle w:val="Normal"/>
         <w:ind w:firstLine="720"/>
         <w:rPr>
           <w:rFonts w:ascii="Calibri" w:hAnsi="Calibri" w:cs="Calibri"/>
@@ -4783,39 +4764,96 @@
           <w:color w:val="000000"/>
           <w:lang w:val="en"/>
         </w:rPr>
-        <w:t xml:space="preserve">NEMO needs weighting files so it can map the atmospheric forcing onto its grid. There is a worker that can generate these files. So the process to generate is as follows, </w:t>
-      </w:r>
+        <w:t>NEMO needs weighting files so it can map the atmospheric forcing onto its grid. There is a worker that can generate these files. So the process to generate is as follows, run the download_weather and process_forcing workers manually to generate some input to generate the weightings. Then run the generate_weights worker within the NEMO surge container as the relevant tools to create are stored inside.</w:t>
+      </w:r>
+    </w:p>
+    <w:p>
+      <w:pPr>
+        <w:pStyle w:val="Normal"/>
+        <w:rPr>
+          <w:rFonts w:ascii="Calibri" w:hAnsi="Calibri" w:eastAsia="Calibri" w:cs="Calibri"/>
+          <w:color w:val="000000"/>
+          <w:lang w:val="en"/>
+        </w:rPr>
+      </w:pPr>
       <w:r>
         <w:rPr>
           <w:rFonts w:eastAsia="Calibri" w:cs="Calibri" w:ascii="Calibri" w:hAnsi="Calibri"/>
           <w:color w:val="000000"/>
           <w:lang w:val="en"/>
         </w:rPr>
-        <w:t xml:space="preserve">run the download_weather and process_forcing workers manually to generate some input to generate the weightings. Then </w:t>
-      </w:r>
+      </w:r>
+    </w:p>
+    <w:p>
+      <w:pPr>
+        <w:pStyle w:val="Normal"/>
+        <w:rPr>
+          <w:rFonts w:ascii="Calibri" w:hAnsi="Calibri" w:eastAsia="Calibri" w:cs="Calibri"/>
+          <w:color w:val="000000"/>
+          <w:lang w:val="en"/>
+        </w:rPr>
+      </w:pPr>
       <w:r>
         <w:rPr>
           <w:rFonts w:eastAsia="Calibri" w:cs="Calibri" w:ascii="Calibri" w:hAnsi="Calibri"/>
           <w:color w:val="000000"/>
           <w:lang w:val="en"/>
         </w:rPr>
-        <w:t xml:space="preserve">run the </w:t>
-      </w:r>
+        <w:t>$ python workers/download_weather.py config/nowcast.yaml</w:t>
+      </w:r>
+    </w:p>
+    <w:p>
+      <w:pPr>
+        <w:pStyle w:val="Normal"/>
+        <w:rPr>
+          <w:rFonts w:ascii="Calibri" w:hAnsi="Calibri" w:eastAsia="Calibri" w:cs="Calibri"/>
+          <w:color w:val="000000"/>
+          <w:lang w:val="en"/>
+        </w:rPr>
+      </w:pPr>
       <w:r>
         <w:rPr>
           <w:rFonts w:eastAsia="Calibri" w:cs="Calibri" w:ascii="Calibri" w:hAnsi="Calibri"/>
           <w:color w:val="000000"/>
           <w:lang w:val="en"/>
         </w:rPr>
-        <w:t xml:space="preserve">generate_weights </w:t>
-      </w:r>
+        <w:t>$ python workers/process_forcing.py config/nowcast.yaml -f</w:t>
+      </w:r>
+    </w:p>
+    <w:p>
+      <w:pPr>
+        <w:pStyle w:val="Normal"/>
+        <w:rPr>
+          <w:rFonts w:ascii="Calibri" w:hAnsi="Calibri" w:eastAsia="Calibri" w:cs="Calibri"/>
+          <w:color w:val="000000"/>
+          <w:lang w:val="en"/>
+        </w:rPr>
+      </w:pPr>
       <w:r>
         <w:rPr>
           <w:rFonts w:eastAsia="Calibri" w:cs="Calibri" w:ascii="Calibri" w:hAnsi="Calibri"/>
           <w:color w:val="000000"/>
           <w:lang w:val="en"/>
         </w:rPr>
-        <w:t>worker within the NEMO surge container as the relevant tools to create are stored inside.</w:t>
+      </w:r>
+    </w:p>
+    <w:p>
+      <w:pPr>
+        <w:pStyle w:val="Normal"/>
+        <w:shd w:val="clear" w:color="auto" w:fill="D8D8D8" w:themeFill="background1" w:themeFillShade="d8"/>
+        <w:rPr>
+          <w:rFonts w:ascii="Roboto" w:hAnsi="Roboto" w:eastAsia="Calibri" w:cs="Roboto"/>
+          <w:color w:val="000000"/>
+          <w:lang w:val="en"/>
+        </w:rPr>
+      </w:pPr>
+      <w:r>
+        <w:rPr>
+          <w:rFonts w:eastAsia="Calibri" w:cs="Roboto" w:ascii="Roboto" w:hAnsi="Roboto"/>
+          <w:color w:val="000000"/>
+          <w:lang w:val="en"/>
+        </w:rPr>
+        <w:t>$ docker run --rm -v /path/to/BLZ-SURGE:BLZ-SURGE thopri/nemo-surge-blz:8814 python /BLZ-SURGE/workers/generate_boundary.py /BLZ-SURGE/config/nowcast.yaml</w:t>
       </w:r>
     </w:p>
     <w:p>
@@ -4824,11 +4862,13 @@
         <w:rPr>
           <w:rFonts w:ascii="Calibri" w:hAnsi="Calibri" w:eastAsia="Calibri" w:cs="Calibri"/>
           <w:color w:val="000000"/>
-          <w:lang w:val="en"/>
-        </w:rPr>
-      </w:pPr>
-      <w:r>
-        <w:rPr/>
+        </w:rPr>
+      </w:pPr>
+      <w:r>
+        <w:rPr>
+          <w:rFonts w:eastAsia="Calibri" w:cs="Calibri" w:ascii="Calibri" w:hAnsi="Calibri"/>
+          <w:color w:val="000000"/>
+        </w:rPr>
       </w:r>
     </w:p>
     <w:p>
@@ -4846,7 +4886,7 @@
           <w:color w:val="000000"/>
           <w:lang w:val="en"/>
         </w:rPr>
-        <w:t>$ python workers/download_weather.py config/nowcast.yaml</w:t>
+        <w:t>This should run all the steps to generate the weighting files. If successful the weighting files will appear in the weights folder within the main directory.</w:t>
       </w:r>
     </w:p>
     <w:p>
@@ -4859,12 +4899,231 @@
         </w:rPr>
       </w:pPr>
       <w:r>
+        <w:rPr/>
+      </w:r>
+    </w:p>
+    <w:p>
+      <w:pPr>
+        <w:pStyle w:val="Heading2"/>
+        <w:rPr>
+          <w:sz w:val="32"/>
+          <w:szCs w:val="32"/>
+        </w:rPr>
+      </w:pPr>
+      <w:bookmarkStart w:id="9" w:name="_Toc68003422"/>
+      <w:r>
+        <w:rPr>
+          <w:rFonts w:cs="Calibri" w:ascii="Calibri" w:hAnsi="Calibri"/>
+          <w:sz w:val="32"/>
+          <w:szCs w:val="32"/>
+          <w:lang w:val="en"/>
+        </w:rPr>
+        <w:t>Changing number of processors</w:t>
+      </w:r>
+      <w:bookmarkEnd w:id="9"/>
+    </w:p>
+    <w:p>
+      <w:pPr>
+        <w:pStyle w:val="Normal"/>
+        <w:rPr>
+          <w:rFonts w:ascii="Calibri" w:hAnsi="Calibri" w:cs="Calibri"/>
+          <w:lang w:val="en"/>
+        </w:rPr>
+      </w:pPr>
+      <w:r>
+        <w:rPr>
+          <w:rFonts w:cs="Calibri" w:ascii="Calibri" w:hAnsi="Calibri"/>
+          <w:lang w:val="en"/>
+        </w:rPr>
+      </w:r>
+    </w:p>
+    <w:p>
+      <w:pPr>
+        <w:pStyle w:val="Normal"/>
+        <w:rPr>
+          <w:rFonts w:ascii="Calibri" w:hAnsi="Calibri" w:cs="Calibri"/>
+          <w:lang w:val="en"/>
+        </w:rPr>
+      </w:pPr>
+      <w:r>
+        <w:rPr>
+          <w:rFonts w:cs="Calibri" w:ascii="Calibri" w:hAnsi="Calibri"/>
+          <w:lang w:val="en"/>
+        </w:rPr>
+        <w:t>By default the container runs with 1</w:t>
+      </w:r>
+      <w:r>
+        <w:rPr>
+          <w:rFonts w:cs="Calibri" w:ascii="Calibri" w:hAnsi="Calibri"/>
+          <w:lang w:val="en"/>
+        </w:rPr>
+        <w:t>2</w:t>
+      </w:r>
+      <w:r>
+        <w:rPr>
+          <w:rFonts w:cs="Calibri" w:ascii="Calibri" w:hAnsi="Calibri"/>
+          <w:lang w:val="en"/>
+        </w:rPr>
+        <w:t xml:space="preserve"> model processor and </w:t>
+      </w:r>
+      <w:r>
+        <w:rPr>
+          <w:rFonts w:cs="Calibri" w:ascii="Calibri" w:hAnsi="Calibri"/>
+          <w:lang w:val="en"/>
+        </w:rPr>
+        <w:t>4</w:t>
+      </w:r>
+      <w:r>
+        <w:rPr>
+          <w:rFonts w:cs="Calibri" w:ascii="Calibri" w:hAnsi="Calibri"/>
+          <w:lang w:val="en"/>
+        </w:rPr>
+        <w:t xml:space="preserve"> I/O server processor. These can be changed so the model runs across multiple cores. E.g. the workstation used for development has 10 Cores and with hyper-threading 20 logical processors. Setting the container to use 12 NEMO processors and 4 XIOS (I/O server) processors resulted in a 100% utilisation of the system. Some trial and error maybe required for other setups but 1 XIOS to every 4 NEMO cores is a good starting point.</w:t>
+      </w:r>
+    </w:p>
+    <w:p>
+      <w:pPr>
+        <w:pStyle w:val="Normal"/>
+        <w:rPr>
+          <w:rFonts w:ascii="Calibri" w:hAnsi="Calibri" w:cs="Calibri"/>
+          <w:lang w:val="en"/>
+        </w:rPr>
+      </w:pPr>
+      <w:r>
+        <w:rPr>
+          <w:rFonts w:cs="Calibri" w:ascii="Calibri" w:hAnsi="Calibri"/>
+          <w:lang w:val="en"/>
+        </w:rPr>
+      </w:r>
+    </w:p>
+    <w:p>
+      <w:pPr>
+        <w:pStyle w:val="Normal"/>
+        <w:rPr>
+          <w:rFonts w:ascii="Calibri" w:hAnsi="Calibri" w:cs="Calibri"/>
+          <w:lang w:val="en"/>
+        </w:rPr>
+      </w:pPr>
+      <w:r>
+        <w:rPr>
+          <w:rFonts w:cs="Calibri" w:ascii="Calibri" w:hAnsi="Calibri"/>
+          <w:lang w:val="en"/>
+        </w:rPr>
+        <w:t>The file to set the cores is called run_surge.sh and is located in the RUN_NEMO directory. The line to change is as follows:</w:t>
+      </w:r>
+    </w:p>
+    <w:p>
+      <w:pPr>
+        <w:pStyle w:val="Normal"/>
+        <w:rPr>
+          <w:rFonts w:ascii="Calibri" w:hAnsi="Calibri" w:cs="Calibri"/>
+          <w:lang w:val="en"/>
+        </w:rPr>
+      </w:pPr>
+      <w:r>
+        <w:rPr>
+          <w:rFonts w:cs="Calibri" w:ascii="Calibri" w:hAnsi="Calibri"/>
+          <w:lang w:val="en"/>
+        </w:rPr>
+      </w:r>
+    </w:p>
+    <w:p>
+      <w:pPr>
+        <w:pStyle w:val="Normal"/>
+        <w:shd w:val="clear" w:color="auto" w:fill="D8D8D8" w:themeFill="background1" w:themeFillShade="d8"/>
+        <w:rPr>
+          <w:rFonts w:ascii="Roboto" w:hAnsi="Roboto" w:cs="Roboto"/>
+          <w:highlight w:val="lightGray"/>
+          <w:lang w:val="en"/>
+        </w:rPr>
+      </w:pPr>
+      <w:r>
+        <w:rPr>
+          <w:rFonts w:cs="Roboto" w:ascii="Roboto" w:hAnsi="Roboto"/>
+          <w:highlight w:val="lightGray"/>
+          <w:lang w:val="en"/>
+        </w:rPr>
+        <w:t>mpirun -n 1</w:t>
+      </w:r>
+      <w:r>
+        <w:rPr>
+          <w:rFonts w:cs="Roboto" w:ascii="Roboto" w:hAnsi="Roboto"/>
+          <w:highlight w:val="lightGray"/>
+          <w:lang w:val="en"/>
+        </w:rPr>
+        <w:t>2</w:t>
+      </w:r>
+      <w:r>
+        <w:rPr>
+          <w:rFonts w:cs="Roboto" w:ascii="Roboto" w:hAnsi="Roboto"/>
+          <w:highlight w:val="lightGray"/>
+          <w:lang w:val="en"/>
+        </w:rPr>
+        <w:t xml:space="preserve"> ./nemo.exe : -n </w:t>
+      </w:r>
+      <w:r>
+        <w:rPr>
+          <w:rFonts w:cs="Roboto" w:ascii="Roboto" w:hAnsi="Roboto"/>
+          <w:highlight w:val="lightGray"/>
+          <w:lang w:val="en"/>
+        </w:rPr>
+        <w:t>4</w:t>
+      </w:r>
+      <w:r>
+        <w:rPr>
+          <w:rFonts w:cs="Roboto" w:ascii="Roboto" w:hAnsi="Roboto"/>
+          <w:highlight w:val="lightGray"/>
+          <w:lang w:val="en"/>
+        </w:rPr>
+        <w:t xml:space="preserve"> xios_server.exe</w:t>
+      </w:r>
+    </w:p>
+    <w:p>
+      <w:pPr>
+        <w:pStyle w:val="Normal"/>
+        <w:rPr>
+          <w:rFonts w:ascii="Calibri" w:hAnsi="Calibri" w:eastAsia="Calibri" w:cs="Calibri"/>
+        </w:rPr>
+      </w:pPr>
+      <w:r>
+        <w:rPr>
+          <w:rFonts w:eastAsia="Calibri" w:cs="Calibri" w:ascii="Calibri" w:hAnsi="Calibri"/>
+        </w:rPr>
+      </w:r>
+    </w:p>
+    <w:p>
+      <w:pPr>
+        <w:pStyle w:val="ListParagraph"/>
+        <w:ind w:left="0" w:hanging="0"/>
+        <w:rPr>
+          <w:rFonts w:eastAsia="Calibri" w:cs="Calibri"/>
+          <w:lang w:val="en"/>
+        </w:rPr>
+      </w:pPr>
+      <w:r>
+        <w:rPr>
+          <w:rFonts w:eastAsia="Calibri" w:cs="Calibri"/>
+          <w:color w:val="000000"/>
+          <w:lang w:val="en"/>
+        </w:rPr>
+        <w:t>where the first number value is NEMO cores and the second value is XIOS cores. Set these values to ones appropriate for your system. E.g. for a 4 core/8 processor machine, the starting point would be 4 NEMO 1 XIOS. Different variations may result in quicker run times but also result in model crashes if the number of NEMO and XIOS cores is not balanced.</w:t>
+      </w:r>
+    </w:p>
+    <w:p>
+      <w:pPr>
+        <w:pStyle w:val="Normal"/>
+        <w:rPr>
+          <w:rFonts w:ascii="Calibri" w:hAnsi="Calibri" w:eastAsia="Calibri" w:cs="Calibri"/>
+          <w:color w:val="000000"/>
+          <w:lang w:val="en"/>
+        </w:rPr>
+      </w:pPr>
+      <w:r>
         <w:rPr>
           <w:rFonts w:eastAsia="Calibri" w:cs="Calibri" w:ascii="Calibri" w:hAnsi="Calibri"/>
           <w:color w:val="000000"/>
           <w:lang w:val="en"/>
         </w:rPr>
-        <w:t>$ python workers/process_forcing.py config/nowcast.yaml -f</w:t>
       </w:r>
     </w:p>
     <w:p>
@@ -4882,25 +5141,7 @@
           <w:color w:val="000000"/>
           <w:lang w:val="en"/>
         </w:rPr>
-      </w:r>
-    </w:p>
-    <w:p>
-      <w:pPr>
-        <w:pStyle w:val="Normal"/>
-        <w:shd w:val="clear" w:color="auto" w:fill="D8D8D8" w:themeFill="background1" w:themeFillShade="d8"/>
-        <w:rPr>
-          <w:rFonts w:ascii="Roboto" w:hAnsi="Roboto" w:eastAsia="Calibri" w:cs="Roboto"/>
-          <w:color w:val="000000"/>
-          <w:lang w:val="en"/>
-        </w:rPr>
-      </w:pPr>
-      <w:r>
-        <w:rPr>
-          <w:rFonts w:eastAsia="Calibri" w:cs="Roboto" w:ascii="Roboto" w:hAnsi="Roboto"/>
-          <w:color w:val="000000"/>
-          <w:lang w:val="en"/>
-        </w:rPr>
-        <w:t>$ docker run --rm -v /path/to/BLZ-SURGE:BLZ-SURGE thopri/nemo-surge-blz:8814 python /BLZ-SURGE/workers/generate_boundary.py /BLZ-SURGE/config/nowcast.yaml</w:t>
+        <w:t>Once these steps are complete the framework should be ready to start.</w:t>
       </w:r>
     </w:p>
     <w:p>
@@ -4920,162 +5161,19 @@
     </w:p>
     <w:p>
       <w:pPr>
-        <w:pStyle w:val="Normal"/>
+        <w:pStyle w:val="Heading2"/>
         <w:rPr>
           <w:rFonts w:ascii="Calibri" w:hAnsi="Calibri" w:eastAsia="Calibri" w:cs="Calibri"/>
-          <w:color w:val="000000"/>
-          <w:lang w:val="en"/>
-        </w:rPr>
-      </w:pPr>
+        </w:rPr>
+      </w:pPr>
+      <w:bookmarkStart w:id="10" w:name="_Toc68003402"/>
       <w:r>
         <w:rPr>
           <w:rFonts w:eastAsia="Calibri" w:cs="Calibri" w:ascii="Calibri" w:hAnsi="Calibri"/>
-          <w:color w:val="000000"/>
-          <w:lang w:val="en"/>
-        </w:rPr>
-        <w:t>This should run all the steps to generate the weighting files. If successful the weighting files will appear in the weights folder within the main directory.</w:t>
-      </w:r>
-    </w:p>
-    <w:p>
-      <w:pPr>
-        <w:pStyle w:val="Normal"/>
-        <w:rPr>
-          <w:rFonts w:ascii="Calibri" w:hAnsi="Calibri" w:eastAsia="Calibri" w:cs="Calibri"/>
-          <w:color w:val="000000"/>
-          <w:lang w:val="en"/>
-        </w:rPr>
-      </w:pPr>
-      <w:r>
-        <w:rPr>
-          <w:rFonts w:eastAsia="Calibri" w:cs="Calibri" w:ascii="Calibri" w:hAnsi="Calibri"/>
-          <w:color w:val="000000"/>
-          <w:lang w:val="en"/>
-        </w:rPr>
-      </w:r>
-    </w:p>
-    <w:p>
-      <w:pPr>
-        <w:pStyle w:val="Normal"/>
-        <w:rPr>
-          <w:rFonts w:ascii="Calibri" w:hAnsi="Calibri" w:eastAsia="Calibri" w:cs="Calibri"/>
-          <w:color w:val="000000"/>
-          <w:lang w:val="en"/>
-        </w:rPr>
-      </w:pPr>
-      <w:r>
-        <w:rPr>
-          <w:rFonts w:eastAsia="Calibri" w:cs="Calibri" w:ascii="Calibri" w:hAnsi="Calibri"/>
-          <w:color w:val="000000"/>
-          <w:lang w:val="en"/>
-        </w:rPr>
-        <w:t>Once these steps are complete the framework should be ready to start.</w:t>
-      </w:r>
-    </w:p>
-    <w:p>
-      <w:pPr>
-        <w:pStyle w:val="Normal"/>
-        <w:rPr>
-          <w:rFonts w:ascii="Calibri" w:hAnsi="Calibri" w:eastAsia="Calibri" w:cs="Calibri"/>
-          <w:color w:val="000000"/>
-        </w:rPr>
-      </w:pPr>
-      <w:r>
-        <w:rPr>
-          <w:rFonts w:eastAsia="Calibri" w:cs="Calibri" w:ascii="Calibri" w:hAnsi="Calibri"/>
-          <w:color w:val="000000"/>
-        </w:rPr>
-      </w:r>
-    </w:p>
-    <w:p>
-      <w:pPr>
-        <w:pStyle w:val="Normal"/>
-        <w:rPr>
-          <w:rFonts w:ascii="Calibri" w:hAnsi="Calibri" w:eastAsia="Calibri" w:cs="Calibri"/>
-          <w:color w:val="000000"/>
-        </w:rPr>
-      </w:pPr>
-      <w:r>
-        <w:rPr>
-          <w:rFonts w:eastAsia="Calibri" w:cs="Calibri" w:ascii="Calibri" w:hAnsi="Calibri"/>
-          <w:color w:val="000000"/>
-        </w:rPr>
-      </w:r>
-    </w:p>
-    <w:p>
-      <w:pPr>
-        <w:pStyle w:val="Normal"/>
-        <w:rPr>
-          <w:rFonts w:ascii="Calibri" w:hAnsi="Calibri" w:eastAsia="Calibri" w:cs="Calibri"/>
-          <w:color w:val="000000"/>
-        </w:rPr>
-      </w:pPr>
-      <w:r>
-        <w:rPr>
-          <w:rFonts w:eastAsia="Calibri" w:cs="Calibri" w:ascii="Calibri" w:hAnsi="Calibri"/>
-          <w:color w:val="000000"/>
-        </w:rPr>
-      </w:r>
-    </w:p>
-    <w:p>
-      <w:pPr>
-        <w:pStyle w:val="Normal"/>
-        <w:rPr>
-          <w:rFonts w:ascii="Calibri" w:hAnsi="Calibri" w:eastAsia="Calibri" w:cs="Calibri"/>
-          <w:color w:val="000000"/>
-        </w:rPr>
-      </w:pPr>
-      <w:r>
-        <w:rPr>
-          <w:rFonts w:eastAsia="Calibri" w:cs="Calibri" w:ascii="Calibri" w:hAnsi="Calibri"/>
-          <w:color w:val="000000"/>
-        </w:rPr>
-      </w:r>
-    </w:p>
-    <w:p>
-      <w:pPr>
-        <w:pStyle w:val="Normal"/>
-        <w:rPr>
-          <w:rFonts w:ascii="Calibri" w:hAnsi="Calibri" w:eastAsia="Calibri" w:cs="Calibri"/>
-          <w:color w:val="000000"/>
-        </w:rPr>
-      </w:pPr>
-      <w:r>
-        <w:rPr>
-          <w:rFonts w:eastAsia="Calibri" w:cs="Calibri" w:ascii="Calibri" w:hAnsi="Calibri"/>
-          <w:color w:val="000000"/>
-        </w:rPr>
-      </w:r>
-    </w:p>
-    <w:p>
-      <w:pPr>
-        <w:pStyle w:val="Normal"/>
-        <w:rPr>
-          <w:rFonts w:ascii="Calibri" w:hAnsi="Calibri" w:eastAsia="Calibri" w:cs="Calibri"/>
-          <w:color w:val="000000"/>
-        </w:rPr>
-      </w:pPr>
-      <w:r>
-        <w:rPr>
-          <w:rFonts w:eastAsia="Calibri" w:cs="Calibri" w:ascii="Calibri" w:hAnsi="Calibri"/>
-          <w:color w:val="000000"/>
-        </w:rPr>
-      </w:r>
-    </w:p>
-    <w:p>
-      <w:pPr>
-        <w:pStyle w:val="Heading2"/>
-        <w:rPr>
-          <w:rFonts w:ascii="Calibri" w:hAnsi="Calibri" w:eastAsia="Calibri" w:cs="Calibri"/>
-        </w:rPr>
-      </w:pPr>
-      <w:bookmarkStart w:id="9" w:name="_Toc68003402"/>
-      <w:r>
-        <w:rPr>
-          <w:rFonts w:eastAsia="Calibri" w:cs="Calibri" w:ascii="Calibri" w:hAnsi="Calibri"/>
         </w:rPr>
         <w:t>Usage</w:t>
       </w:r>
-      <w:bookmarkEnd w:id="9"/>
+      <w:bookmarkEnd w:id="10"/>
     </w:p>
     <w:p>
       <w:pPr>
@@ -6631,7 +6729,7 @@
           <w:lang w:val="en"/>
         </w:rPr>
       </w:pPr>
-      <w:bookmarkStart w:id="10" w:name="_Toc68003403"/>
+      <w:bookmarkStart w:id="11" w:name="_Toc68003403"/>
       <w:r>
         <w:rPr>
           <w:rFonts w:cs="Calibri" w:ascii="Calibri" w:hAnsi="Calibri"/>
@@ -6639,7 +6737,7 @@
         </w:rPr>
         <w:t>Scheduling</w:t>
       </w:r>
-      <w:bookmarkEnd w:id="10"/>
+      <w:bookmarkEnd w:id="11"/>
     </w:p>
     <w:p>
       <w:pPr>
@@ -7102,7 +7200,7 @@
           <w:rFonts w:ascii="Calibri" w:hAnsi="Calibri" w:cs="Calibri"/>
         </w:rPr>
       </w:pPr>
-      <w:bookmarkStart w:id="11" w:name="_Toc68003404"/>
+      <w:bookmarkStart w:id="12" w:name="_Toc68003404"/>
       <w:r>
         <w:rPr>
           <w:rFonts w:cs="Calibri" w:ascii="Calibri" w:hAnsi="Calibri"/>
@@ -7122,7 +7220,7 @@
         </w:rPr>
         <w:t>Details</w:t>
       </w:r>
-      <w:bookmarkEnd w:id="11"/>
+      <w:bookmarkEnd w:id="12"/>
     </w:p>
     <w:p>
       <w:pPr>
@@ -7144,7 +7242,7 @@
           <w:rFonts w:ascii="Calibri" w:hAnsi="Calibri" w:cs="Calibri"/>
         </w:rPr>
       </w:pPr>
-      <w:bookmarkStart w:id="12" w:name="_Toc68003405"/>
+      <w:bookmarkStart w:id="13" w:name="_Toc68003405"/>
       <w:r>
         <w:rPr>
           <w:rFonts w:cs="Calibri" w:ascii="Calibri" w:hAnsi="Calibri"/>
@@ -7164,7 +7262,7 @@
         </w:rPr>
         <w:t>Worker:</w:t>
       </w:r>
-      <w:bookmarkEnd w:id="12"/>
+      <w:bookmarkEnd w:id="13"/>
     </w:p>
     <w:p>
       <w:pPr>
@@ -7265,14 +7363,14 @@
           <w:rFonts w:ascii="Calibri" w:hAnsi="Calibri" w:cs="Calibri"/>
         </w:rPr>
       </w:pPr>
-      <w:bookmarkStart w:id="13" w:name="_Toc68003406"/>
+      <w:bookmarkStart w:id="14" w:name="_Toc68003406"/>
       <w:r>
         <w:rPr>
           <w:rFonts w:cs="Calibri" w:ascii="Calibri" w:hAnsi="Calibri"/>
         </w:rPr>
         <w:t>Process forcing Worker:</w:t>
       </w:r>
-      <w:bookmarkEnd w:id="13"/>
+      <w:bookmarkEnd w:id="14"/>
     </w:p>
     <w:p>
       <w:pPr>
@@ -7323,14 +7421,14 @@
           <w:rFonts w:ascii="Calibri" w:hAnsi="Calibri" w:cs="Calibri"/>
         </w:rPr>
       </w:pPr>
-      <w:bookmarkStart w:id="14" w:name="_Toc68003407"/>
+      <w:bookmarkStart w:id="15" w:name="_Toc68003407"/>
       <w:r>
         <w:rPr>
           <w:rFonts w:cs="Calibri" w:ascii="Calibri" w:hAnsi="Calibri"/>
         </w:rPr>
         <w:t>Generate boundary worker:</w:t>
       </w:r>
-      <w:bookmarkEnd w:id="14"/>
+      <w:bookmarkEnd w:id="15"/>
     </w:p>
     <w:p>
       <w:pPr>
@@ -7549,14 +7647,14 @@
           <w:rFonts w:ascii="Calibri" w:hAnsi="Calibri" w:cs="Calibri"/>
         </w:rPr>
       </w:pPr>
-      <w:bookmarkStart w:id="15" w:name="_Toc68003408"/>
+      <w:bookmarkStart w:id="16" w:name="_Toc68003408"/>
       <w:r>
         <w:rPr>
           <w:rFonts w:cs="Calibri" w:ascii="Calibri" w:hAnsi="Calibri"/>
         </w:rPr>
         <w:t>Run NEMO worker:</w:t>
       </w:r>
-      <w:bookmarkEnd w:id="15"/>
+      <w:bookmarkEnd w:id="16"/>
     </w:p>
     <w:p>
       <w:pPr>
@@ -7607,14 +7705,14 @@
           <w:rFonts w:ascii="Calibri" w:hAnsi="Calibri" w:cs="Calibri"/>
         </w:rPr>
       </w:pPr>
-      <w:bookmarkStart w:id="16" w:name="_Toc68003409"/>
+      <w:bookmarkStart w:id="17" w:name="_Toc68003409"/>
       <w:r>
         <w:rPr>
           <w:rFonts w:cs="Calibri" w:ascii="Calibri" w:hAnsi="Calibri"/>
         </w:rPr>
         <w:t>Watch NEMO worker:</w:t>
       </w:r>
-      <w:bookmarkEnd w:id="16"/>
+      <w:bookmarkEnd w:id="17"/>
     </w:p>
     <w:p>
       <w:pPr>
@@ -7854,14 +7952,14 @@
           <w:rFonts w:ascii="Calibri" w:hAnsi="Calibri" w:cs="Calibri"/>
         </w:rPr>
       </w:pPr>
-      <w:bookmarkStart w:id="17" w:name="_Toc68003410"/>
+      <w:bookmarkStart w:id="18" w:name="_Toc68003410"/>
       <w:r>
         <w:rPr>
           <w:rFonts w:cs="Calibri" w:ascii="Calibri" w:hAnsi="Calibri"/>
         </w:rPr>
         <w:t>Get Sargassum worker:</w:t>
       </w:r>
-      <w:bookmarkEnd w:id="17"/>
+      <w:bookmarkEnd w:id="18"/>
     </w:p>
     <w:p>
       <w:pPr>
@@ -7912,14 +8010,14 @@
           <w:rFonts w:ascii="Calibri" w:hAnsi="Calibri" w:cs="Calibri"/>
         </w:rPr>
       </w:pPr>
-      <w:bookmarkStart w:id="18" w:name="_Toc68003411"/>
+      <w:bookmarkStart w:id="19" w:name="_Toc68003411"/>
       <w:r>
         <w:rPr>
           <w:rFonts w:cs="Calibri" w:ascii="Calibri" w:hAnsi="Calibri"/>
         </w:rPr>
         <w:t>Find seed worker:</w:t>
       </w:r>
-      <w:bookmarkEnd w:id="18"/>
+      <w:bookmarkEnd w:id="19"/>
     </w:p>
     <w:p>
       <w:pPr>
@@ -7970,14 +8068,14 @@
           <w:rFonts w:ascii="Calibri" w:hAnsi="Calibri" w:cs="Calibri"/>
         </w:rPr>
       </w:pPr>
-      <w:bookmarkStart w:id="19" w:name="_Toc68003412"/>
+      <w:bookmarkStart w:id="20" w:name="_Toc68003412"/>
       <w:r>
         <w:rPr>
           <w:rFonts w:cs="Calibri" w:ascii="Calibri" w:hAnsi="Calibri"/>
         </w:rPr>
         <w:t>Run Parcels worker:</w:t>
       </w:r>
-      <w:bookmarkEnd w:id="19"/>
+      <w:bookmarkEnd w:id="20"/>
     </w:p>
     <w:p>
       <w:pPr>
@@ -8059,7 +8157,7 @@
           <w:lang w:val="en"/>
         </w:rPr>
       </w:pPr>
-      <w:bookmarkStart w:id="20" w:name="_Toc68003413"/>
+      <w:bookmarkStart w:id="21" w:name="_Toc68003413"/>
       <w:r>
         <w:rPr>
           <w:rFonts w:cs="Calibri" w:ascii="Calibri" w:hAnsi="Calibri"/>
@@ -8067,7 +8165,7 @@
         </w:rPr>
         <w:t>Plot Tracks worker</w:t>
       </w:r>
-      <w:bookmarkEnd w:id="20"/>
+      <w:bookmarkEnd w:id="21"/>
     </w:p>
     <w:p>
       <w:pPr>
@@ -8151,7 +8249,7 @@
           <w:lang w:val="en"/>
         </w:rPr>
       </w:pPr>
-      <w:bookmarkStart w:id="21" w:name="_Toc68003414"/>
+      <w:bookmarkStart w:id="22" w:name="_Toc68003414"/>
       <w:r>
         <w:rPr>
           <w:rFonts w:cs="Calibri" w:ascii="Calibri" w:hAnsi="Calibri"/>
@@ -8159,7 +8257,7 @@
         </w:rPr>
         <w:t>Clean Up Worker</w:t>
       </w:r>
-      <w:bookmarkEnd w:id="21"/>
+      <w:bookmarkEnd w:id="22"/>
     </w:p>
     <w:p>
       <w:pPr>
@@ -8209,7 +8307,7 @@
           <w:lang w:val="en"/>
         </w:rPr>
       </w:pPr>
-      <w:bookmarkStart w:id="22" w:name="_Toc68003415"/>
+      <w:bookmarkStart w:id="23" w:name="_Toc68003415"/>
       <w:r>
         <w:rPr>
           <w:rFonts w:cs="Calibri" w:ascii="Calibri" w:hAnsi="Calibri"/>
@@ -8223,7 +8321,7 @@
         </w:rPr>
         <w:t>guration</w:t>
       </w:r>
-      <w:bookmarkEnd w:id="22"/>
+      <w:bookmarkEnd w:id="23"/>
     </w:p>
     <w:p>
       <w:pPr>
@@ -8299,7 +8397,7 @@
           <w:szCs w:val="28"/>
         </w:rPr>
       </w:pPr>
-      <w:bookmarkStart w:id="23" w:name="_Toc68003416"/>
+      <w:bookmarkStart w:id="24" w:name="_Toc68003416"/>
       <w:r>
         <w:rPr>
           <w:rFonts w:eastAsia="Calibri" w:cs="Calibri" w:ascii="Calibri" w:hAnsi="Calibri"/>
@@ -8308,7 +8406,7 @@
         </w:rPr>
         <w:t>Nowcast YAML</w:t>
       </w:r>
-      <w:bookmarkEnd w:id="23"/>
+      <w:bookmarkEnd w:id="24"/>
     </w:p>
     <w:p>
       <w:pPr>
@@ -8405,7 +8503,7 @@
           <w:szCs w:val="28"/>
         </w:rPr>
       </w:pPr>
-      <w:bookmarkStart w:id="24" w:name="_Toc68003417"/>
+      <w:bookmarkStart w:id="25" w:name="_Toc68003417"/>
       <w:r>
         <w:rPr>
           <w:rFonts w:eastAsia="Calibri" w:cs="Calibri" w:ascii="Calibri" w:hAnsi="Calibri"/>
@@ -8414,7 +8512,7 @@
         </w:rPr>
         <w:t>Ecosystem YML</w:t>
       </w:r>
-      <w:bookmarkEnd w:id="24"/>
+      <w:bookmarkEnd w:id="25"/>
     </w:p>
     <w:p>
       <w:pPr>
@@ -8501,7 +8599,7 @@
           <w:rFonts w:ascii="Calibri" w:hAnsi="Calibri" w:cs="Calibri"/>
         </w:rPr>
       </w:pPr>
-      <w:bookmarkStart w:id="25" w:name="_Toc68003418"/>
+      <w:bookmarkStart w:id="26" w:name="_Toc68003418"/>
       <w:r>
         <w:rPr>
           <w:rFonts w:cs="Calibri" w:ascii="Calibri" w:hAnsi="Calibri"/>
@@ -8515,7 +8613,7 @@
         </w:rPr>
         <w:t xml:space="preserve"> Codes</w:t>
       </w:r>
-      <w:bookmarkEnd w:id="25"/>
+      <w:bookmarkEnd w:id="26"/>
     </w:p>
     <w:p>
       <w:pPr>
@@ -8594,8 +8692,8 @@
       </w:tblPr>
       <w:tblGrid>
         <w:gridCol w:w="1756"/>
-        <w:gridCol w:w="2354"/>
-        <w:gridCol w:w="5636"/>
+        <w:gridCol w:w="2353"/>
+        <w:gridCol w:w="5637"/>
       </w:tblGrid>
       <w:tr>
         <w:trPr/>
@@ -8608,6 +8706,7 @@
             <w:pPr>
               <w:pStyle w:val="Normal"/>
               <w:widowControl w:val="false"/>
+              <w:suppressAutoHyphens w:val="true"/>
               <w:spacing w:before="0" w:after="0"/>
               <w:jc w:val="left"/>
               <w:rPr>
@@ -8634,13 +8733,14 @@
         </w:tc>
         <w:tc>
           <w:tcPr>
-            <w:tcW w:w="2354" w:type="dxa"/>
+            <w:tcW w:w="2353" w:type="dxa"/>
             <w:tcBorders/>
           </w:tcPr>
           <w:p>
             <w:pPr>
               <w:pStyle w:val="Normal"/>
               <w:widowControl w:val="false"/>
+              <w:suppressAutoHyphens w:val="true"/>
               <w:spacing w:before="0" w:after="0"/>
               <w:jc w:val="left"/>
               <w:rPr>
@@ -8660,13 +8760,14 @@
         </w:tc>
         <w:tc>
           <w:tcPr>
-            <w:tcW w:w="5636" w:type="dxa"/>
+            <w:tcW w:w="5637" w:type="dxa"/>
             <w:tcBorders/>
           </w:tcPr>
           <w:p>
             <w:pPr>
               <w:pStyle w:val="Normal"/>
               <w:widowControl w:val="false"/>
+              <w:suppressAutoHyphens w:val="true"/>
               <w:spacing w:before="0" w:after="0"/>
               <w:jc w:val="left"/>
               <w:rPr>
@@ -8694,7 +8795,8 @@
           <w:p>
             <w:pPr>
               <w:pStyle w:val="Normal"/>
-              <w:widowControl/>
+              <w:widowControl w:val="false"/>
+              <w:suppressAutoHyphens w:val="true"/>
               <w:spacing w:before="0" w:after="0"/>
               <w:jc w:val="left"/>
               <w:rPr>
@@ -8714,13 +8816,14 @@
         </w:tc>
         <w:tc>
           <w:tcPr>
-            <w:tcW w:w="2354" w:type="dxa"/>
+            <w:tcW w:w="2353" w:type="dxa"/>
             <w:tcBorders/>
           </w:tcPr>
           <w:p>
             <w:pPr>
               <w:pStyle w:val="Normal"/>
-              <w:widowControl/>
+              <w:widowControl w:val="false"/>
+              <w:suppressAutoHyphens w:val="true"/>
               <w:spacing w:before="0" w:after="0"/>
               <w:jc w:val="left"/>
               <w:rPr>
@@ -8740,13 +8843,14 @@
         </w:tc>
         <w:tc>
           <w:tcPr>
-            <w:tcW w:w="5636" w:type="dxa"/>
+            <w:tcW w:w="5637" w:type="dxa"/>
             <w:tcBorders/>
           </w:tcPr>
           <w:p>
             <w:pPr>
               <w:pStyle w:val="Normal"/>
-              <w:widowControl/>
+              <w:widowControl w:val="false"/>
+              <w:suppressAutoHyphens w:val="true"/>
               <w:spacing w:before="0" w:after="0"/>
               <w:jc w:val="left"/>
               <w:rPr>
@@ -8775,7 +8879,8 @@
           <w:p>
             <w:pPr>
               <w:pStyle w:val="Normal"/>
-              <w:widowControl/>
+              <w:widowControl w:val="false"/>
+              <w:suppressAutoHyphens w:val="true"/>
               <w:spacing w:before="0" w:after="0"/>
               <w:jc w:val="left"/>
               <w:rPr>
@@ -8795,13 +8900,14 @@
         </w:tc>
         <w:tc>
           <w:tcPr>
-            <w:tcW w:w="2354" w:type="dxa"/>
+            <w:tcW w:w="2353" w:type="dxa"/>
             <w:tcBorders/>
           </w:tcPr>
           <w:p>
             <w:pPr>
               <w:pStyle w:val="Normal"/>
-              <w:widowControl/>
+              <w:widowControl w:val="false"/>
+              <w:suppressAutoHyphens w:val="true"/>
               <w:spacing w:before="0" w:after="0"/>
               <w:jc w:val="left"/>
               <w:rPr>
@@ -8821,13 +8927,14 @@
         </w:tc>
         <w:tc>
           <w:tcPr>
-            <w:tcW w:w="5636" w:type="dxa"/>
+            <w:tcW w:w="5637" w:type="dxa"/>
             <w:tcBorders/>
           </w:tcPr>
           <w:p>
             <w:pPr>
               <w:pStyle w:val="Normal"/>
-              <w:widowControl/>
+              <w:widowControl w:val="false"/>
+              <w:suppressAutoHyphens w:val="true"/>
               <w:spacing w:before="0" w:after="0"/>
               <w:jc w:val="left"/>
               <w:rPr>
@@ -8856,7 +8963,8 @@
           <w:p>
             <w:pPr>
               <w:pStyle w:val="Normal"/>
-              <w:widowControl/>
+              <w:widowControl w:val="false"/>
+              <w:suppressAutoHyphens w:val="true"/>
               <w:spacing w:before="0" w:after="0"/>
               <w:jc w:val="left"/>
               <w:rPr>
@@ -8876,13 +8984,14 @@
         </w:tc>
         <w:tc>
           <w:tcPr>
-            <w:tcW w:w="2354" w:type="dxa"/>
+            <w:tcW w:w="2353" w:type="dxa"/>
             <w:tcBorders/>
           </w:tcPr>
           <w:p>
             <w:pPr>
               <w:pStyle w:val="Normal"/>
-              <w:widowControl/>
+              <w:widowControl w:val="false"/>
+              <w:suppressAutoHyphens w:val="true"/>
               <w:spacing w:before="0" w:after="0"/>
               <w:jc w:val="left"/>
               <w:rPr>
@@ -8902,13 +9011,14 @@
         </w:tc>
         <w:tc>
           <w:tcPr>
-            <w:tcW w:w="5636" w:type="dxa"/>
+            <w:tcW w:w="5637" w:type="dxa"/>
             <w:tcBorders/>
           </w:tcPr>
           <w:p>
             <w:pPr>
               <w:pStyle w:val="Normal"/>
-              <w:widowControl/>
+              <w:widowControl w:val="false"/>
+              <w:suppressAutoHyphens w:val="true"/>
               <w:spacing w:before="0" w:after="0"/>
               <w:jc w:val="left"/>
               <w:rPr>
@@ -8937,7 +9047,8 @@
           <w:p>
             <w:pPr>
               <w:pStyle w:val="Normal"/>
-              <w:widowControl/>
+              <w:widowControl w:val="false"/>
+              <w:suppressAutoHyphens w:val="true"/>
               <w:spacing w:before="0" w:after="0"/>
               <w:jc w:val="left"/>
               <w:rPr>
@@ -8957,13 +9068,14 @@
         </w:tc>
         <w:tc>
           <w:tcPr>
-            <w:tcW w:w="2354" w:type="dxa"/>
+            <w:tcW w:w="2353" w:type="dxa"/>
             <w:tcBorders/>
           </w:tcPr>
           <w:p>
             <w:pPr>
               <w:pStyle w:val="Normal"/>
-              <w:widowControl/>
+              <w:widowControl w:val="false"/>
+              <w:suppressAutoHyphens w:val="true"/>
               <w:spacing w:before="0" w:after="0"/>
               <w:jc w:val="left"/>
               <w:rPr>
@@ -8983,13 +9095,14 @@
         </w:tc>
         <w:tc>
           <w:tcPr>
-            <w:tcW w:w="5636" w:type="dxa"/>
+            <w:tcW w:w="5637" w:type="dxa"/>
             <w:tcBorders/>
           </w:tcPr>
           <w:p>
             <w:pPr>
               <w:pStyle w:val="Normal"/>
-              <w:widowControl/>
+              <w:widowControl w:val="false"/>
+              <w:suppressAutoHyphens w:val="true"/>
               <w:spacing w:before="0" w:after="0"/>
               <w:jc w:val="left"/>
               <w:rPr>
@@ -9018,7 +9131,8 @@
           <w:p>
             <w:pPr>
               <w:pStyle w:val="Normal"/>
-              <w:widowControl/>
+              <w:widowControl w:val="false"/>
+              <w:suppressAutoHyphens w:val="true"/>
               <w:spacing w:before="0" w:after="0"/>
               <w:jc w:val="left"/>
               <w:rPr>
@@ -9038,13 +9152,14 @@
         </w:tc>
         <w:tc>
           <w:tcPr>
-            <w:tcW w:w="2354" w:type="dxa"/>
+            <w:tcW w:w="2353" w:type="dxa"/>
             <w:tcBorders/>
           </w:tcPr>
           <w:p>
             <w:pPr>
               <w:pStyle w:val="Normal"/>
-              <w:widowControl/>
+              <w:widowControl w:val="false"/>
+              <w:suppressAutoHyphens w:val="true"/>
               <w:spacing w:before="0" w:after="0"/>
               <w:jc w:val="left"/>
               <w:rPr>
@@ -9064,13 +9179,14 @@
         </w:tc>
         <w:tc>
           <w:tcPr>
-            <w:tcW w:w="5636" w:type="dxa"/>
+            <w:tcW w:w="5637" w:type="dxa"/>
             <w:tcBorders/>
           </w:tcPr>
           <w:p>
             <w:pPr>
               <w:pStyle w:val="Normal"/>
-              <w:widowControl/>
+              <w:widowControl w:val="false"/>
+              <w:suppressAutoHyphens w:val="true"/>
               <w:spacing w:before="0" w:after="0"/>
               <w:jc w:val="left"/>
               <w:rPr>
@@ -9099,7 +9215,8 @@
           <w:p>
             <w:pPr>
               <w:pStyle w:val="Normal"/>
-              <w:widowControl/>
+              <w:widowControl w:val="false"/>
+              <w:suppressAutoHyphens w:val="true"/>
               <w:spacing w:before="0" w:after="0"/>
               <w:jc w:val="left"/>
               <w:rPr>
@@ -9119,13 +9236,14 @@
         </w:tc>
         <w:tc>
           <w:tcPr>
-            <w:tcW w:w="2354" w:type="dxa"/>
+            <w:tcW w:w="2353" w:type="dxa"/>
             <w:tcBorders/>
           </w:tcPr>
           <w:p>
             <w:pPr>
               <w:pStyle w:val="Normal"/>
-              <w:widowControl/>
+              <w:widowControl w:val="false"/>
+              <w:suppressAutoHyphens w:val="true"/>
               <w:spacing w:before="0" w:after="0"/>
               <w:jc w:val="left"/>
               <w:rPr>
@@ -9145,13 +9263,14 @@
         </w:tc>
         <w:tc>
           <w:tcPr>
-            <w:tcW w:w="5636" w:type="dxa"/>
+            <w:tcW w:w="5637" w:type="dxa"/>
             <w:tcBorders/>
           </w:tcPr>
           <w:p>
             <w:pPr>
               <w:pStyle w:val="Normal"/>
-              <w:widowControl/>
+              <w:widowControl w:val="false"/>
+              <w:suppressAutoHyphens w:val="true"/>
               <w:spacing w:before="0" w:after="0"/>
               <w:jc w:val="left"/>
               <w:rPr>
@@ -9180,7 +9299,8 @@
           <w:p>
             <w:pPr>
               <w:pStyle w:val="Normal"/>
-              <w:widowControl/>
+              <w:widowControl w:val="false"/>
+              <w:suppressAutoHyphens w:val="true"/>
               <w:spacing w:before="0" w:after="0"/>
               <w:jc w:val="left"/>
               <w:rPr>
@@ -9200,13 +9320,14 @@
         </w:tc>
         <w:tc>
           <w:tcPr>
-            <w:tcW w:w="2354" w:type="dxa"/>
+            <w:tcW w:w="2353" w:type="dxa"/>
             <w:tcBorders/>
           </w:tcPr>
           <w:p>
             <w:pPr>
               <w:pStyle w:val="Normal"/>
-              <w:widowControl/>
+              <w:widowControl w:val="false"/>
+              <w:suppressAutoHyphens w:val="true"/>
               <w:spacing w:before="0" w:after="0"/>
               <w:jc w:val="left"/>
               <w:rPr>
@@ -9226,13 +9347,14 @@
         </w:tc>
         <w:tc>
           <w:tcPr>
-            <w:tcW w:w="5636" w:type="dxa"/>
+            <w:tcW w:w="5637" w:type="dxa"/>
             <w:tcBorders/>
           </w:tcPr>
           <w:p>
             <w:pPr>
               <w:pStyle w:val="Normal"/>
-              <w:widowControl/>
+              <w:widowControl w:val="false"/>
+              <w:suppressAutoHyphens w:val="true"/>
               <w:spacing w:before="0" w:after="0"/>
               <w:jc w:val="left"/>
               <w:rPr>
@@ -9261,7 +9383,8 @@
           <w:p>
             <w:pPr>
               <w:pStyle w:val="Normal"/>
-              <w:widowControl/>
+              <w:widowControl w:val="false"/>
+              <w:suppressAutoHyphens w:val="true"/>
               <w:spacing w:before="0" w:after="0"/>
               <w:jc w:val="left"/>
               <w:rPr>
@@ -9281,13 +9404,14 @@
         </w:tc>
         <w:tc>
           <w:tcPr>
-            <w:tcW w:w="2354" w:type="dxa"/>
+            <w:tcW w:w="2353" w:type="dxa"/>
             <w:tcBorders/>
           </w:tcPr>
           <w:p>
             <w:pPr>
               <w:pStyle w:val="Normal"/>
-              <w:widowControl/>
+              <w:widowControl w:val="false"/>
+              <w:suppressAutoHyphens w:val="true"/>
               <w:spacing w:before="0" w:after="0"/>
               <w:jc w:val="left"/>
               <w:rPr>
@@ -9307,13 +9431,14 @@
         </w:tc>
         <w:tc>
           <w:tcPr>
-            <w:tcW w:w="5636" w:type="dxa"/>
+            <w:tcW w:w="5637" w:type="dxa"/>
             <w:tcBorders/>
           </w:tcPr>
           <w:p>
             <w:pPr>
               <w:pStyle w:val="Normal"/>
-              <w:widowControl/>
+              <w:widowControl w:val="false"/>
+              <w:suppressAutoHyphens w:val="true"/>
               <w:spacing w:before="0" w:after="0"/>
               <w:jc w:val="left"/>
               <w:rPr>
@@ -9411,14 +9536,14 @@
           <w:rFonts w:ascii="Calibri" w:hAnsi="Calibri" w:cs="Calibri"/>
         </w:rPr>
       </w:pPr>
-      <w:bookmarkStart w:id="26" w:name="_Toc68003419"/>
+      <w:bookmarkStart w:id="27" w:name="_Toc68003419"/>
       <w:r>
         <w:rPr>
           <w:rFonts w:cs="Calibri" w:ascii="Calibri" w:hAnsi="Calibri"/>
         </w:rPr>
         <w:t>Known Issues</w:t>
       </w:r>
-      <w:bookmarkEnd w:id="26"/>
+      <w:bookmarkEnd w:id="27"/>
     </w:p>
     <w:p>
       <w:pPr>
@@ -9562,7 +9687,7 @@
           <w:lang w:val="en"/>
         </w:rPr>
       </w:pPr>
-      <w:bookmarkStart w:id="27" w:name="_Toc68003420"/>
+      <w:bookmarkStart w:id="28" w:name="_Toc68003420"/>
       <w:r>
         <w:rPr>
           <w:rFonts w:cs="Calibri" w:ascii="Calibri" w:hAnsi="Calibri"/>
@@ -9570,7 +9695,7 @@
         </w:rPr>
         <w:t>Advanced Configuration</w:t>
       </w:r>
-      <w:bookmarkEnd w:id="27"/>
+      <w:bookmarkEnd w:id="28"/>
     </w:p>
     <w:p>
       <w:pPr>
@@ -9593,7 +9718,7 @@
           <w:lang w:val="en"/>
         </w:rPr>
       </w:pPr>
-      <w:bookmarkStart w:id="28" w:name="_Toc68003421"/>
+      <w:bookmarkStart w:id="29" w:name="_Toc68003421"/>
       <w:r>
         <w:rPr>
           <w:rFonts w:cs="Calibri" w:ascii="Calibri" w:hAnsi="Calibri"/>
@@ -9601,7 +9726,7 @@
         </w:rPr>
         <w:t>Changing Container Framework</w:t>
       </w:r>
-      <w:bookmarkEnd w:id="28"/>
+      <w:bookmarkEnd w:id="29"/>
     </w:p>
     <w:p>
       <w:pPr>
@@ -9749,140 +9874,8 @@
           <w:lang w:val="en"/>
         </w:rPr>
       </w:pPr>
-      <w:bookmarkStart w:id="29" w:name="_Toc68003422"/>
-      <w:r>
-        <w:rPr>
-          <w:rFonts w:cs="Calibri" w:ascii="Calibri" w:hAnsi="Calibri"/>
-          <w:lang w:val="en"/>
-        </w:rPr>
-        <w:t>Changing number of processors</w:t>
-      </w:r>
-      <w:bookmarkEnd w:id="29"/>
-    </w:p>
-    <w:p>
-      <w:pPr>
-        <w:pStyle w:val="Normal"/>
-        <w:rPr>
-          <w:rFonts w:ascii="Calibri" w:hAnsi="Calibri" w:cs="Calibri"/>
-          <w:lang w:val="en"/>
-        </w:rPr>
-      </w:pPr>
-      <w:r>
-        <w:rPr>
-          <w:rFonts w:cs="Calibri" w:ascii="Calibri" w:hAnsi="Calibri"/>
-          <w:lang w:val="en"/>
-        </w:rPr>
-      </w:r>
-    </w:p>
-    <w:p>
-      <w:pPr>
-        <w:pStyle w:val="Normal"/>
-        <w:rPr>
-          <w:rFonts w:ascii="Calibri" w:hAnsi="Calibri" w:cs="Calibri"/>
-          <w:lang w:val="en"/>
-        </w:rPr>
-      </w:pPr>
-      <w:r>
-        <w:rPr>
-          <w:rFonts w:cs="Calibri" w:ascii="Calibri" w:hAnsi="Calibri"/>
-          <w:lang w:val="en"/>
-        </w:rPr>
-        <w:t>By default the container runs with 1 model processor and 1 I/O server processor. These can be changed so the model runs across multiple cores. E.g. the workstation used for development has 10 Cores and with hyper-threading 20 logical processors. Setting the container to use 12 NEMO processors and 4 XIOS (I/O server) processors resulted in a 100% utilisation of the system. Some trial and error maybe required for other setups but 1 XIOS to every 4 NEMO cores is a good starting point.</w:t>
-      </w:r>
-    </w:p>
-    <w:p>
-      <w:pPr>
-        <w:pStyle w:val="Normal"/>
-        <w:rPr>
-          <w:rFonts w:ascii="Calibri" w:hAnsi="Calibri" w:cs="Calibri"/>
-          <w:lang w:val="en"/>
-        </w:rPr>
-      </w:pPr>
-      <w:r>
-        <w:rPr>
-          <w:rFonts w:cs="Calibri" w:ascii="Calibri" w:hAnsi="Calibri"/>
-          <w:lang w:val="en"/>
-        </w:rPr>
-      </w:r>
-    </w:p>
-    <w:p>
-      <w:pPr>
-        <w:pStyle w:val="Normal"/>
-        <w:rPr>
-          <w:rFonts w:ascii="Calibri" w:hAnsi="Calibri" w:cs="Calibri"/>
-          <w:lang w:val="en"/>
-        </w:rPr>
-      </w:pPr>
-      <w:r>
-        <w:rPr>
-          <w:rFonts w:cs="Calibri" w:ascii="Calibri" w:hAnsi="Calibri"/>
-          <w:lang w:val="en"/>
-        </w:rPr>
-        <w:t>The file to set the cores is called run_surge.sh and is located in the RUN_NEMO directory. The line to change is as follows:</w:t>
-      </w:r>
-    </w:p>
-    <w:p>
-      <w:pPr>
-        <w:pStyle w:val="Normal"/>
-        <w:rPr>
-          <w:rFonts w:ascii="Calibri" w:hAnsi="Calibri" w:cs="Calibri"/>
-          <w:lang w:val="en"/>
-        </w:rPr>
-      </w:pPr>
-      <w:r>
-        <w:rPr>
-          <w:rFonts w:cs="Calibri" w:ascii="Calibri" w:hAnsi="Calibri"/>
-          <w:lang w:val="en"/>
-        </w:rPr>
-      </w:r>
-    </w:p>
-    <w:p>
-      <w:pPr>
-        <w:pStyle w:val="Normal"/>
-        <w:shd w:val="clear" w:color="auto" w:fill="D8D8D8" w:themeFill="background1" w:themeFillShade="d8"/>
-        <w:rPr>
-          <w:rFonts w:ascii="Roboto" w:hAnsi="Roboto" w:cs="Roboto"/>
-          <w:highlight w:val="lightGray"/>
-          <w:lang w:val="en"/>
-        </w:rPr>
-      </w:pPr>
-      <w:r>
-        <w:rPr>
-          <w:rFonts w:cs="Roboto" w:ascii="Roboto" w:hAnsi="Roboto"/>
-          <w:highlight w:val="lightGray"/>
-          <w:lang w:val="en"/>
-        </w:rPr>
-        <w:t>mpirun -n 1 ./nemo.exe : -n 1 xios_server.exe</w:t>
-      </w:r>
-    </w:p>
-    <w:p>
-      <w:pPr>
-        <w:pStyle w:val="Normal"/>
-        <w:rPr>
-          <w:rFonts w:ascii="Calibri" w:hAnsi="Calibri" w:eastAsia="Calibri" w:cs="Calibri"/>
-        </w:rPr>
-      </w:pPr>
-      <w:r>
-        <w:rPr>
-          <w:rFonts w:eastAsia="Calibri" w:cs="Calibri" w:ascii="Calibri" w:hAnsi="Calibri"/>
-        </w:rPr>
-      </w:r>
-    </w:p>
-    <w:p>
-      <w:pPr>
-        <w:pStyle w:val="ListParagraph"/>
-        <w:ind w:left="0" w:hanging="0"/>
-        <w:rPr>
-          <w:rFonts w:eastAsia="Calibri" w:cs="Calibri"/>
-          <w:lang w:val="en"/>
-        </w:rPr>
-      </w:pPr>
-      <w:r>
-        <w:rPr>
-          <w:rFonts w:eastAsia="Calibri" w:cs="Calibri"/>
-          <w:lang w:val="en"/>
-        </w:rPr>
-        <w:t>where the first number value is NEMO cores and the second value is XIOS cores. Set these values to ones appropriate for your system. E.g. for a 4 core/8 processor machine, the starting point would be 4 NEMO 1 XIOS. Different variations may result in quicker run times but also result in model crashes if the number of NEMO and XIOS cores is not balanced.</w:t>
+      <w:r>
+        <w:rPr/>
       </w:r>
     </w:p>
     <w:p>
@@ -23174,12 +23167,13 @@
     <w:qFormat/>
     <w:pPr>
       <w:widowControl/>
+      <w:suppressAutoHyphens w:val="true"/>
       <w:bidi w:val="0"/>
       <w:spacing w:before="0" w:after="0"/>
       <w:jc w:val="left"/>
     </w:pPr>
     <w:rPr>
-      <w:rFonts w:eastAsia="Times New Roman" w:ascii="Times New Roman" w:hAnsi="Times New Roman" w:cs="Times New Roman"/>
+      <w:rFonts w:ascii="Times New Roman" w:hAnsi="Times New Roman" w:eastAsia="Times New Roman" w:cs="Times New Roman"/>
       <w:color w:val="auto"/>
       <w:kern w:val="0"/>
       <w:sz w:val="24"/>
@@ -23932,6 +23926,7 @@
         <w:tab w:val="left" w:pos="13740" w:leader="none"/>
         <w:tab w:val="left" w:pos="14656" w:leader="none"/>
       </w:tabs>
+      <w:suppressAutoHyphens w:val="true"/>
       <w:bidi w:val="0"/>
       <w:spacing w:before="0" w:after="0"/>
       <w:jc w:val="left"/>
@@ -24252,6 +24247,7 @@
     <w:qFormat/>
     <w:pPr>
       <w:widowControl/>
+      <w:suppressAutoHyphens w:val="true"/>
       <w:bidi w:val="0"/>
       <w:spacing w:before="0" w:after="0"/>
       <w:jc w:val="left"/>

</xml_diff>